<commit_message>
mphasis 08-04-2022 session notes
</commit_message>
<xml_diff>
--- a/mphasis 08-04-2022/two way communication.docx
+++ b/mphasis 08-04-2022/two way communication.docx
@@ -1742,6 +1742,3084 @@
       <w:r>
         <w:t>Check the communication from parent to the child</w:t>
       </w:r>
+    </w:p>
+    <w:p/>
+    <w:p/>
+    <w:p/>
+    <w:p>
+      <w:r>
+        <w:t xml:space="preserve">Let’s make communication from child to parent </w:t>
+      </w:r>
+    </w:p>
+    <w:p>
+      <w:r>
+        <w:t>Child.component.html</w:t>
+      </w:r>
+    </w:p>
+    <w:p>
+      <w:pPr>
+        <w:shd w:val="clear" w:color="auto" w:fill="1E1E1E"/>
+        <w:spacing w:after="0" w:line="360" w:lineRule="atLeast"/>
+        <w:rPr>
+          <w:rFonts w:ascii="Consolas" w:eastAsia="Times New Roman" w:hAnsi="Consolas" w:cs="Times New Roman"/>
+          <w:color w:val="D4D4D4"/>
+          <w:sz w:val="27"/>
+          <w:szCs w:val="27"/>
+        </w:rPr>
+      </w:pPr>
+      <w:r>
+        <w:rPr>
+          <w:rFonts w:ascii="Consolas" w:eastAsia="Times New Roman" w:hAnsi="Consolas" w:cs="Times New Roman"/>
+          <w:color w:val="808080"/>
+          <w:sz w:val="27"/>
+          <w:szCs w:val="27"/>
+        </w:rPr>
+        <w:t>&lt;</w:t>
+      </w:r>
+      <w:r>
+        <w:rPr>
+          <w:rFonts w:ascii="Consolas" w:eastAsia="Times New Roman" w:hAnsi="Consolas" w:cs="Times New Roman"/>
+          <w:color w:val="569CD6"/>
+          <w:sz w:val="27"/>
+          <w:szCs w:val="27"/>
+        </w:rPr>
+        <w:t>h2</w:t>
+      </w:r>
+      <w:r>
+        <w:rPr>
+          <w:rFonts w:ascii="Consolas" w:eastAsia="Times New Roman" w:hAnsi="Consolas" w:cs="Times New Roman"/>
+          <w:color w:val="808080"/>
+          <w:sz w:val="27"/>
+          <w:szCs w:val="27"/>
+        </w:rPr>
+        <w:t>&gt;</w:t>
+      </w:r>
+      <w:proofErr w:type="spellStart"/>
+      <w:r>
+        <w:rPr>
+          <w:rFonts w:ascii="Consolas" w:eastAsia="Times New Roman" w:hAnsi="Consolas" w:cs="Times New Roman"/>
+          <w:color w:val="D4D4D4"/>
+          <w:sz w:val="27"/>
+          <w:szCs w:val="27"/>
+        </w:rPr>
+        <w:t>Msg</w:t>
+      </w:r>
+      <w:proofErr w:type="spellEnd"/>
+      <w:r>
+        <w:rPr>
+          <w:rFonts w:ascii="Consolas" w:eastAsia="Times New Roman" w:hAnsi="Consolas" w:cs="Times New Roman"/>
+          <w:color w:val="D4D4D4"/>
+          <w:sz w:val="27"/>
+          <w:szCs w:val="27"/>
+        </w:rPr>
+        <w:t xml:space="preserve"> </w:t>
+      </w:r>
+      <w:proofErr w:type="spellStart"/>
+      <w:r>
+        <w:rPr>
+          <w:rFonts w:ascii="Consolas" w:eastAsia="Times New Roman" w:hAnsi="Consolas" w:cs="Times New Roman"/>
+          <w:color w:val="D4D4D4"/>
+          <w:sz w:val="27"/>
+          <w:szCs w:val="27"/>
+        </w:rPr>
+        <w:t>sendig</w:t>
+      </w:r>
+      <w:proofErr w:type="spellEnd"/>
+      <w:r>
+        <w:rPr>
+          <w:rFonts w:ascii="Consolas" w:eastAsia="Times New Roman" w:hAnsi="Consolas" w:cs="Times New Roman"/>
+          <w:color w:val="D4D4D4"/>
+          <w:sz w:val="27"/>
+          <w:szCs w:val="27"/>
+        </w:rPr>
+        <w:t xml:space="preserve"> to parent component</w:t>
+      </w:r>
+      <w:r>
+        <w:rPr>
+          <w:rFonts w:ascii="Consolas" w:eastAsia="Times New Roman" w:hAnsi="Consolas" w:cs="Times New Roman"/>
+          <w:color w:val="808080"/>
+          <w:sz w:val="27"/>
+          <w:szCs w:val="27"/>
+        </w:rPr>
+        <w:t>&lt;/</w:t>
+      </w:r>
+      <w:r>
+        <w:rPr>
+          <w:rFonts w:ascii="Consolas" w:eastAsia="Times New Roman" w:hAnsi="Consolas" w:cs="Times New Roman"/>
+          <w:color w:val="569CD6"/>
+          <w:sz w:val="27"/>
+          <w:szCs w:val="27"/>
+        </w:rPr>
+        <w:t>h2</w:t>
+      </w:r>
+      <w:r>
+        <w:rPr>
+          <w:rFonts w:ascii="Consolas" w:eastAsia="Times New Roman" w:hAnsi="Consolas" w:cs="Times New Roman"/>
+          <w:color w:val="808080"/>
+          <w:sz w:val="27"/>
+          <w:szCs w:val="27"/>
+        </w:rPr>
+        <w:t>&gt;</w:t>
+      </w:r>
+    </w:p>
+    <w:p>
+      <w:pPr>
+        <w:shd w:val="clear" w:color="auto" w:fill="1E1E1E"/>
+        <w:spacing w:after="0" w:line="360" w:lineRule="atLeast"/>
+        <w:rPr>
+          <w:rFonts w:ascii="Consolas" w:eastAsia="Times New Roman" w:hAnsi="Consolas" w:cs="Times New Roman"/>
+          <w:color w:val="D4D4D4"/>
+          <w:sz w:val="27"/>
+          <w:szCs w:val="27"/>
+        </w:rPr>
+      </w:pPr>
+    </w:p>
+    <w:p>
+      <w:pPr>
+        <w:shd w:val="clear" w:color="auto" w:fill="1E1E1E"/>
+        <w:spacing w:after="0" w:line="360" w:lineRule="atLeast"/>
+        <w:rPr>
+          <w:rFonts w:ascii="Consolas" w:eastAsia="Times New Roman" w:hAnsi="Consolas" w:cs="Times New Roman"/>
+          <w:color w:val="D4D4D4"/>
+          <w:sz w:val="27"/>
+          <w:szCs w:val="27"/>
+        </w:rPr>
+      </w:pPr>
+      <w:r>
+        <w:rPr>
+          <w:rFonts w:ascii="Consolas" w:eastAsia="Times New Roman" w:hAnsi="Consolas" w:cs="Times New Roman"/>
+          <w:color w:val="808080"/>
+          <w:sz w:val="27"/>
+          <w:szCs w:val="27"/>
+        </w:rPr>
+        <w:lastRenderedPageBreak/>
+        <w:t>&lt;</w:t>
+      </w:r>
+      <w:r>
+        <w:rPr>
+          <w:rFonts w:ascii="Consolas" w:eastAsia="Times New Roman" w:hAnsi="Consolas" w:cs="Times New Roman"/>
+          <w:color w:val="569CD6"/>
+          <w:sz w:val="27"/>
+          <w:szCs w:val="27"/>
+        </w:rPr>
+        <w:t>input</w:t>
+      </w:r>
+      <w:r>
+        <w:rPr>
+          <w:rFonts w:ascii="Consolas" w:eastAsia="Times New Roman" w:hAnsi="Consolas" w:cs="Times New Roman"/>
+          <w:color w:val="D4D4D4"/>
+          <w:sz w:val="27"/>
+          <w:szCs w:val="27"/>
+        </w:rPr>
+        <w:t xml:space="preserve"> </w:t>
+      </w:r>
+      <w:r>
+        <w:rPr>
+          <w:rFonts w:ascii="Consolas" w:eastAsia="Times New Roman" w:hAnsi="Consolas" w:cs="Times New Roman"/>
+          <w:color w:val="9CDCFE"/>
+          <w:sz w:val="27"/>
+          <w:szCs w:val="27"/>
+        </w:rPr>
+        <w:t>type</w:t>
+      </w:r>
+      <w:r>
+        <w:rPr>
+          <w:rFonts w:ascii="Consolas" w:eastAsia="Times New Roman" w:hAnsi="Consolas" w:cs="Times New Roman"/>
+          <w:color w:val="D4D4D4"/>
+          <w:sz w:val="27"/>
+          <w:szCs w:val="27"/>
+        </w:rPr>
+        <w:t>=</w:t>
+      </w:r>
+      <w:r>
+        <w:rPr>
+          <w:rFonts w:ascii="Consolas" w:eastAsia="Times New Roman" w:hAnsi="Consolas" w:cs="Times New Roman"/>
+          <w:color w:val="CE9178"/>
+          <w:sz w:val="27"/>
+          <w:szCs w:val="27"/>
+        </w:rPr>
+        <w:t>"text"</w:t>
+      </w:r>
+      <w:r>
+        <w:rPr>
+          <w:rFonts w:ascii="Consolas" w:eastAsia="Times New Roman" w:hAnsi="Consolas" w:cs="Times New Roman"/>
+          <w:color w:val="D4D4D4"/>
+          <w:sz w:val="27"/>
+          <w:szCs w:val="27"/>
+        </w:rPr>
+        <w:t xml:space="preserve"> </w:t>
+      </w:r>
+      <w:r>
+        <w:rPr>
+          <w:rFonts w:ascii="Consolas" w:eastAsia="Times New Roman" w:hAnsi="Consolas" w:cs="Times New Roman"/>
+          <w:color w:val="9CDCFE"/>
+          <w:sz w:val="27"/>
+          <w:szCs w:val="27"/>
+        </w:rPr>
+        <w:t>#</w:t>
+      </w:r>
+      <w:proofErr w:type="spellStart"/>
+      <w:r>
+        <w:rPr>
+          <w:rFonts w:ascii="Consolas" w:eastAsia="Times New Roman" w:hAnsi="Consolas" w:cs="Times New Roman"/>
+          <w:color w:val="9CDCFE"/>
+          <w:sz w:val="27"/>
+          <w:szCs w:val="27"/>
+        </w:rPr>
+        <w:t>ctext</w:t>
+      </w:r>
+      <w:proofErr w:type="spellEnd"/>
+    </w:p>
+    <w:p>
+      <w:pPr>
+        <w:shd w:val="clear" w:color="auto" w:fill="1E1E1E"/>
+        <w:spacing w:after="0" w:line="360" w:lineRule="atLeast"/>
+        <w:rPr>
+          <w:rFonts w:ascii="Consolas" w:eastAsia="Times New Roman" w:hAnsi="Consolas" w:cs="Times New Roman"/>
+          <w:color w:val="D4D4D4"/>
+          <w:sz w:val="27"/>
+          <w:szCs w:val="27"/>
+        </w:rPr>
+      </w:pPr>
+      <w:r>
+        <w:rPr>
+          <w:rFonts w:ascii="Consolas" w:eastAsia="Times New Roman" w:hAnsi="Consolas" w:cs="Times New Roman"/>
+          <w:color w:val="9CDCFE"/>
+          <w:sz w:val="27"/>
+          <w:szCs w:val="27"/>
+        </w:rPr>
+        <w:t>(</w:t>
+      </w:r>
+      <w:proofErr w:type="spellStart"/>
+      <w:proofErr w:type="gramStart"/>
+      <w:r>
+        <w:rPr>
+          <w:rFonts w:ascii="Consolas" w:eastAsia="Times New Roman" w:hAnsi="Consolas" w:cs="Times New Roman"/>
+          <w:color w:val="9CDCFE"/>
+          <w:sz w:val="27"/>
+          <w:szCs w:val="27"/>
+        </w:rPr>
+        <w:t>keyup</w:t>
+      </w:r>
+      <w:proofErr w:type="spellEnd"/>
+      <w:proofErr w:type="gramEnd"/>
+      <w:r>
+        <w:rPr>
+          <w:rFonts w:ascii="Consolas" w:eastAsia="Times New Roman" w:hAnsi="Consolas" w:cs="Times New Roman"/>
+          <w:color w:val="9CDCFE"/>
+          <w:sz w:val="27"/>
+          <w:szCs w:val="27"/>
+        </w:rPr>
+        <w:t>)</w:t>
+      </w:r>
+      <w:r>
+        <w:rPr>
+          <w:rFonts w:ascii="Consolas" w:eastAsia="Times New Roman" w:hAnsi="Consolas" w:cs="Times New Roman"/>
+          <w:color w:val="D4D4D4"/>
+          <w:sz w:val="27"/>
+          <w:szCs w:val="27"/>
+        </w:rPr>
+        <w:t>=</w:t>
+      </w:r>
+      <w:r>
+        <w:rPr>
+          <w:rFonts w:ascii="Consolas" w:eastAsia="Times New Roman" w:hAnsi="Consolas" w:cs="Times New Roman"/>
+          <w:color w:val="CE9178"/>
+          <w:sz w:val="27"/>
+          <w:szCs w:val="27"/>
+        </w:rPr>
+        <w:t>"</w:t>
+      </w:r>
+      <w:proofErr w:type="spellStart"/>
+      <w:proofErr w:type="gramStart"/>
+      <w:r>
+        <w:rPr>
+          <w:rFonts w:ascii="Consolas" w:eastAsia="Times New Roman" w:hAnsi="Consolas" w:cs="Times New Roman"/>
+          <w:color w:val="CE9178"/>
+          <w:sz w:val="27"/>
+          <w:szCs w:val="27"/>
+        </w:rPr>
+        <w:t>onchange</w:t>
+      </w:r>
+      <w:proofErr w:type="spellEnd"/>
+      <w:r>
+        <w:rPr>
+          <w:rFonts w:ascii="Consolas" w:eastAsia="Times New Roman" w:hAnsi="Consolas" w:cs="Times New Roman"/>
+          <w:color w:val="CE9178"/>
+          <w:sz w:val="27"/>
+          <w:szCs w:val="27"/>
+        </w:rPr>
+        <w:t>(</w:t>
+      </w:r>
+      <w:proofErr w:type="spellStart"/>
+      <w:proofErr w:type="gramEnd"/>
+      <w:r>
+        <w:rPr>
+          <w:rFonts w:ascii="Consolas" w:eastAsia="Times New Roman" w:hAnsi="Consolas" w:cs="Times New Roman"/>
+          <w:color w:val="CE9178"/>
+          <w:sz w:val="27"/>
+          <w:szCs w:val="27"/>
+        </w:rPr>
+        <w:t>ctext.value</w:t>
+      </w:r>
+      <w:proofErr w:type="spellEnd"/>
+      <w:r>
+        <w:rPr>
+          <w:rFonts w:ascii="Consolas" w:eastAsia="Times New Roman" w:hAnsi="Consolas" w:cs="Times New Roman"/>
+          <w:color w:val="CE9178"/>
+          <w:sz w:val="27"/>
+          <w:szCs w:val="27"/>
+        </w:rPr>
+        <w:t>)"</w:t>
+      </w:r>
+      <w:r>
+        <w:rPr>
+          <w:rFonts w:ascii="Consolas" w:eastAsia="Times New Roman" w:hAnsi="Consolas" w:cs="Times New Roman"/>
+          <w:color w:val="808080"/>
+          <w:sz w:val="27"/>
+          <w:szCs w:val="27"/>
+        </w:rPr>
+        <w:t>&gt;</w:t>
+      </w:r>
+    </w:p>
+    <w:p/>
+    <w:p>
+      <w:proofErr w:type="spellStart"/>
+      <w:r>
+        <w:t>Child.component.ts</w:t>
+      </w:r>
+      <w:proofErr w:type="spellEnd"/>
+    </w:p>
+    <w:p/>
+    <w:p>
+      <w:pPr>
+        <w:shd w:val="clear" w:color="auto" w:fill="1E1E1E"/>
+        <w:spacing w:after="0" w:line="360" w:lineRule="atLeast"/>
+        <w:rPr>
+          <w:rFonts w:ascii="Consolas" w:eastAsia="Times New Roman" w:hAnsi="Consolas" w:cs="Times New Roman"/>
+          <w:color w:val="D4D4D4"/>
+          <w:sz w:val="27"/>
+          <w:szCs w:val="27"/>
+        </w:rPr>
+      </w:pPr>
+      <w:proofErr w:type="gramStart"/>
+      <w:r>
+        <w:rPr>
+          <w:rFonts w:ascii="Consolas" w:eastAsia="Times New Roman" w:hAnsi="Consolas" w:cs="Times New Roman"/>
+          <w:color w:val="C586C0"/>
+          <w:sz w:val="27"/>
+          <w:szCs w:val="27"/>
+        </w:rPr>
+        <w:t>import</w:t>
+      </w:r>
+      <w:proofErr w:type="gramEnd"/>
+      <w:r>
+        <w:rPr>
+          <w:rFonts w:ascii="Consolas" w:eastAsia="Times New Roman" w:hAnsi="Consolas" w:cs="Times New Roman"/>
+          <w:color w:val="D4D4D4"/>
+          <w:sz w:val="27"/>
+          <w:szCs w:val="27"/>
+        </w:rPr>
+        <w:t xml:space="preserve"> { </w:t>
+      </w:r>
+      <w:r>
+        <w:rPr>
+          <w:rFonts w:ascii="Consolas" w:eastAsia="Times New Roman" w:hAnsi="Consolas" w:cs="Times New Roman"/>
+          <w:color w:val="9CDCFE"/>
+          <w:sz w:val="27"/>
+          <w:szCs w:val="27"/>
+        </w:rPr>
+        <w:t>Component</w:t>
+      </w:r>
+      <w:r>
+        <w:rPr>
+          <w:rFonts w:ascii="Consolas" w:eastAsia="Times New Roman" w:hAnsi="Consolas" w:cs="Times New Roman"/>
+          <w:color w:val="D4D4D4"/>
+          <w:sz w:val="27"/>
+          <w:szCs w:val="27"/>
+        </w:rPr>
+        <w:t xml:space="preserve">, </w:t>
+      </w:r>
+      <w:proofErr w:type="spellStart"/>
+      <w:r>
+        <w:rPr>
+          <w:rFonts w:ascii="Consolas" w:eastAsia="Times New Roman" w:hAnsi="Consolas" w:cs="Times New Roman"/>
+          <w:color w:val="9CDCFE"/>
+          <w:sz w:val="27"/>
+          <w:szCs w:val="27"/>
+        </w:rPr>
+        <w:t>EventEmitter</w:t>
+      </w:r>
+      <w:proofErr w:type="spellEnd"/>
+      <w:r>
+        <w:rPr>
+          <w:rFonts w:ascii="Consolas" w:eastAsia="Times New Roman" w:hAnsi="Consolas" w:cs="Times New Roman"/>
+          <w:color w:val="D4D4D4"/>
+          <w:sz w:val="27"/>
+          <w:szCs w:val="27"/>
+        </w:rPr>
+        <w:t xml:space="preserve">, </w:t>
+      </w:r>
+      <w:proofErr w:type="spellStart"/>
+      <w:r>
+        <w:rPr>
+          <w:rFonts w:ascii="Consolas" w:eastAsia="Times New Roman" w:hAnsi="Consolas" w:cs="Times New Roman"/>
+          <w:color w:val="9CDCFE"/>
+          <w:sz w:val="27"/>
+          <w:szCs w:val="27"/>
+        </w:rPr>
+        <w:t>OnInit</w:t>
+      </w:r>
+      <w:proofErr w:type="spellEnd"/>
+      <w:r>
+        <w:rPr>
+          <w:rFonts w:ascii="Consolas" w:eastAsia="Times New Roman" w:hAnsi="Consolas" w:cs="Times New Roman"/>
+          <w:color w:val="D4D4D4"/>
+          <w:sz w:val="27"/>
+          <w:szCs w:val="27"/>
+        </w:rPr>
+        <w:t xml:space="preserve"> } </w:t>
+      </w:r>
+      <w:r>
+        <w:rPr>
+          <w:rFonts w:ascii="Consolas" w:eastAsia="Times New Roman" w:hAnsi="Consolas" w:cs="Times New Roman"/>
+          <w:color w:val="C586C0"/>
+          <w:sz w:val="27"/>
+          <w:szCs w:val="27"/>
+        </w:rPr>
+        <w:t>from</w:t>
+      </w:r>
+      <w:r>
+        <w:rPr>
+          <w:rFonts w:ascii="Consolas" w:eastAsia="Times New Roman" w:hAnsi="Consolas" w:cs="Times New Roman"/>
+          <w:color w:val="D4D4D4"/>
+          <w:sz w:val="27"/>
+          <w:szCs w:val="27"/>
+        </w:rPr>
+        <w:t xml:space="preserve"> </w:t>
+      </w:r>
+      <w:r>
+        <w:rPr>
+          <w:rFonts w:ascii="Consolas" w:eastAsia="Times New Roman" w:hAnsi="Consolas" w:cs="Times New Roman"/>
+          <w:color w:val="CE9178"/>
+          <w:sz w:val="27"/>
+          <w:szCs w:val="27"/>
+        </w:rPr>
+        <w:t>'@angular/core'</w:t>
+      </w:r>
+      <w:r>
+        <w:rPr>
+          <w:rFonts w:ascii="Consolas" w:eastAsia="Times New Roman" w:hAnsi="Consolas" w:cs="Times New Roman"/>
+          <w:color w:val="D4D4D4"/>
+          <w:sz w:val="27"/>
+          <w:szCs w:val="27"/>
+        </w:rPr>
+        <w:t>;</w:t>
+      </w:r>
+    </w:p>
+    <w:p>
+      <w:pPr>
+        <w:shd w:val="clear" w:color="auto" w:fill="1E1E1E"/>
+        <w:spacing w:after="0" w:line="360" w:lineRule="atLeast"/>
+        <w:rPr>
+          <w:rFonts w:ascii="Consolas" w:eastAsia="Times New Roman" w:hAnsi="Consolas" w:cs="Times New Roman"/>
+          <w:color w:val="D4D4D4"/>
+          <w:sz w:val="27"/>
+          <w:szCs w:val="27"/>
+        </w:rPr>
+      </w:pPr>
+    </w:p>
+    <w:p>
+      <w:pPr>
+        <w:shd w:val="clear" w:color="auto" w:fill="1E1E1E"/>
+        <w:spacing w:after="0" w:line="360" w:lineRule="atLeast"/>
+        <w:rPr>
+          <w:rFonts w:ascii="Consolas" w:eastAsia="Times New Roman" w:hAnsi="Consolas" w:cs="Times New Roman"/>
+          <w:color w:val="D4D4D4"/>
+          <w:sz w:val="27"/>
+          <w:szCs w:val="27"/>
+        </w:rPr>
+      </w:pPr>
+      <w:proofErr w:type="gramStart"/>
+      <w:r>
+        <w:rPr>
+          <w:rFonts w:ascii="Consolas" w:eastAsia="Times New Roman" w:hAnsi="Consolas" w:cs="Times New Roman"/>
+          <w:color w:val="D4D4D4"/>
+          <w:sz w:val="27"/>
+          <w:szCs w:val="27"/>
+        </w:rPr>
+        <w:t>@</w:t>
+      </w:r>
+      <w:r>
+        <w:rPr>
+          <w:rFonts w:ascii="Consolas" w:eastAsia="Times New Roman" w:hAnsi="Consolas" w:cs="Times New Roman"/>
+          <w:color w:val="4EC9B0"/>
+          <w:sz w:val="27"/>
+          <w:szCs w:val="27"/>
+        </w:rPr>
+        <w:t>Component</w:t>
+      </w:r>
+      <w:r>
+        <w:rPr>
+          <w:rFonts w:ascii="Consolas" w:eastAsia="Times New Roman" w:hAnsi="Consolas" w:cs="Times New Roman"/>
+          <w:color w:val="D4D4D4"/>
+          <w:sz w:val="27"/>
+          <w:szCs w:val="27"/>
+        </w:rPr>
+        <w:t>({</w:t>
+      </w:r>
+      <w:proofErr w:type="gramEnd"/>
+    </w:p>
+    <w:p>
+      <w:pPr>
+        <w:shd w:val="clear" w:color="auto" w:fill="1E1E1E"/>
+        <w:spacing w:after="0" w:line="360" w:lineRule="atLeast"/>
+        <w:rPr>
+          <w:rFonts w:ascii="Consolas" w:eastAsia="Times New Roman" w:hAnsi="Consolas" w:cs="Times New Roman"/>
+          <w:color w:val="D4D4D4"/>
+          <w:sz w:val="27"/>
+          <w:szCs w:val="27"/>
+        </w:rPr>
+      </w:pPr>
+      <w:r>
+        <w:rPr>
+          <w:rFonts w:ascii="Consolas" w:eastAsia="Times New Roman" w:hAnsi="Consolas" w:cs="Times New Roman"/>
+          <w:color w:val="D4D4D4"/>
+          <w:sz w:val="27"/>
+          <w:szCs w:val="27"/>
+        </w:rPr>
+        <w:t xml:space="preserve">  </w:t>
+      </w:r>
+      <w:proofErr w:type="gramStart"/>
+      <w:r>
+        <w:rPr>
+          <w:rFonts w:ascii="Consolas" w:eastAsia="Times New Roman" w:hAnsi="Consolas" w:cs="Times New Roman"/>
+          <w:color w:val="9CDCFE"/>
+          <w:sz w:val="27"/>
+          <w:szCs w:val="27"/>
+        </w:rPr>
+        <w:t>selector</w:t>
+      </w:r>
+      <w:proofErr w:type="gramEnd"/>
+      <w:r>
+        <w:rPr>
+          <w:rFonts w:ascii="Consolas" w:eastAsia="Times New Roman" w:hAnsi="Consolas" w:cs="Times New Roman"/>
+          <w:color w:val="9CDCFE"/>
+          <w:sz w:val="27"/>
+          <w:szCs w:val="27"/>
+        </w:rPr>
+        <w:t>:</w:t>
+      </w:r>
+      <w:r>
+        <w:rPr>
+          <w:rFonts w:ascii="Consolas" w:eastAsia="Times New Roman" w:hAnsi="Consolas" w:cs="Times New Roman"/>
+          <w:color w:val="D4D4D4"/>
+          <w:sz w:val="27"/>
+          <w:szCs w:val="27"/>
+        </w:rPr>
+        <w:t xml:space="preserve"> </w:t>
+      </w:r>
+      <w:r>
+        <w:rPr>
+          <w:rFonts w:ascii="Consolas" w:eastAsia="Times New Roman" w:hAnsi="Consolas" w:cs="Times New Roman"/>
+          <w:color w:val="CE9178"/>
+          <w:sz w:val="27"/>
+          <w:szCs w:val="27"/>
+        </w:rPr>
+        <w:t>'app-child'</w:t>
+      </w:r>
+      <w:r>
+        <w:rPr>
+          <w:rFonts w:ascii="Consolas" w:eastAsia="Times New Roman" w:hAnsi="Consolas" w:cs="Times New Roman"/>
+          <w:color w:val="D4D4D4"/>
+          <w:sz w:val="27"/>
+          <w:szCs w:val="27"/>
+        </w:rPr>
+        <w:t>,</w:t>
+      </w:r>
+    </w:p>
+    <w:p>
+      <w:pPr>
+        <w:shd w:val="clear" w:color="auto" w:fill="1E1E1E"/>
+        <w:spacing w:after="0" w:line="360" w:lineRule="atLeast"/>
+        <w:rPr>
+          <w:rFonts w:ascii="Consolas" w:eastAsia="Times New Roman" w:hAnsi="Consolas" w:cs="Times New Roman"/>
+          <w:color w:val="D4D4D4"/>
+          <w:sz w:val="27"/>
+          <w:szCs w:val="27"/>
+        </w:rPr>
+      </w:pPr>
+      <w:r>
+        <w:rPr>
+          <w:rFonts w:ascii="Consolas" w:eastAsia="Times New Roman" w:hAnsi="Consolas" w:cs="Times New Roman"/>
+          <w:color w:val="D4D4D4"/>
+          <w:sz w:val="27"/>
+          <w:szCs w:val="27"/>
+        </w:rPr>
+        <w:t xml:space="preserve">  </w:t>
+      </w:r>
+      <w:proofErr w:type="spellStart"/>
+      <w:proofErr w:type="gramStart"/>
+      <w:r>
+        <w:rPr>
+          <w:rFonts w:ascii="Consolas" w:eastAsia="Times New Roman" w:hAnsi="Consolas" w:cs="Times New Roman"/>
+          <w:color w:val="9CDCFE"/>
+          <w:sz w:val="27"/>
+          <w:szCs w:val="27"/>
+        </w:rPr>
+        <w:t>templateUrl</w:t>
+      </w:r>
+      <w:proofErr w:type="spellEnd"/>
+      <w:proofErr w:type="gramEnd"/>
+      <w:r>
+        <w:rPr>
+          <w:rFonts w:ascii="Consolas" w:eastAsia="Times New Roman" w:hAnsi="Consolas" w:cs="Times New Roman"/>
+          <w:color w:val="9CDCFE"/>
+          <w:sz w:val="27"/>
+          <w:szCs w:val="27"/>
+        </w:rPr>
+        <w:t>:</w:t>
+      </w:r>
+      <w:r>
+        <w:rPr>
+          <w:rFonts w:ascii="Consolas" w:eastAsia="Times New Roman" w:hAnsi="Consolas" w:cs="Times New Roman"/>
+          <w:color w:val="D4D4D4"/>
+          <w:sz w:val="27"/>
+          <w:szCs w:val="27"/>
+        </w:rPr>
+        <w:t xml:space="preserve"> </w:t>
+      </w:r>
+      <w:r>
+        <w:rPr>
+          <w:rFonts w:ascii="Consolas" w:eastAsia="Times New Roman" w:hAnsi="Consolas" w:cs="Times New Roman"/>
+          <w:color w:val="CE9178"/>
+          <w:sz w:val="27"/>
+          <w:szCs w:val="27"/>
+        </w:rPr>
+        <w:t>'./child.component.html'</w:t>
+      </w:r>
+      <w:r>
+        <w:rPr>
+          <w:rFonts w:ascii="Consolas" w:eastAsia="Times New Roman" w:hAnsi="Consolas" w:cs="Times New Roman"/>
+          <w:color w:val="D4D4D4"/>
+          <w:sz w:val="27"/>
+          <w:szCs w:val="27"/>
+        </w:rPr>
+        <w:t>,</w:t>
+      </w:r>
+    </w:p>
+    <w:p>
+      <w:pPr>
+        <w:shd w:val="clear" w:color="auto" w:fill="1E1E1E"/>
+        <w:spacing w:after="0" w:line="360" w:lineRule="atLeast"/>
+        <w:rPr>
+          <w:rFonts w:ascii="Consolas" w:eastAsia="Times New Roman" w:hAnsi="Consolas" w:cs="Times New Roman"/>
+          <w:color w:val="D4D4D4"/>
+          <w:sz w:val="27"/>
+          <w:szCs w:val="27"/>
+        </w:rPr>
+      </w:pPr>
+      <w:r>
+        <w:rPr>
+          <w:rFonts w:ascii="Consolas" w:eastAsia="Times New Roman" w:hAnsi="Consolas" w:cs="Times New Roman"/>
+          <w:color w:val="D4D4D4"/>
+          <w:sz w:val="27"/>
+          <w:szCs w:val="27"/>
+        </w:rPr>
+        <w:t xml:space="preserve">  </w:t>
+      </w:r>
+      <w:proofErr w:type="spellStart"/>
+      <w:proofErr w:type="gramStart"/>
+      <w:r>
+        <w:rPr>
+          <w:rFonts w:ascii="Consolas" w:eastAsia="Times New Roman" w:hAnsi="Consolas" w:cs="Times New Roman"/>
+          <w:color w:val="9CDCFE"/>
+          <w:sz w:val="27"/>
+          <w:szCs w:val="27"/>
+        </w:rPr>
+        <w:t>styleUrls</w:t>
+      </w:r>
+      <w:proofErr w:type="spellEnd"/>
+      <w:proofErr w:type="gramEnd"/>
+      <w:r>
+        <w:rPr>
+          <w:rFonts w:ascii="Consolas" w:eastAsia="Times New Roman" w:hAnsi="Consolas" w:cs="Times New Roman"/>
+          <w:color w:val="9CDCFE"/>
+          <w:sz w:val="27"/>
+          <w:szCs w:val="27"/>
+        </w:rPr>
+        <w:t>:</w:t>
+      </w:r>
+      <w:r>
+        <w:rPr>
+          <w:rFonts w:ascii="Consolas" w:eastAsia="Times New Roman" w:hAnsi="Consolas" w:cs="Times New Roman"/>
+          <w:color w:val="D4D4D4"/>
+          <w:sz w:val="27"/>
+          <w:szCs w:val="27"/>
+        </w:rPr>
+        <w:t xml:space="preserve"> [</w:t>
+      </w:r>
+      <w:r>
+        <w:rPr>
+          <w:rFonts w:ascii="Consolas" w:eastAsia="Times New Roman" w:hAnsi="Consolas" w:cs="Times New Roman"/>
+          <w:color w:val="CE9178"/>
+          <w:sz w:val="27"/>
+          <w:szCs w:val="27"/>
+        </w:rPr>
+        <w:t>'./child.component.css'</w:t>
+      </w:r>
+      <w:r>
+        <w:rPr>
+          <w:rFonts w:ascii="Consolas" w:eastAsia="Times New Roman" w:hAnsi="Consolas" w:cs="Times New Roman"/>
+          <w:color w:val="D4D4D4"/>
+          <w:sz w:val="27"/>
+          <w:szCs w:val="27"/>
+        </w:rPr>
+        <w:t>],</w:t>
+      </w:r>
+    </w:p>
+    <w:p>
+      <w:pPr>
+        <w:shd w:val="clear" w:color="auto" w:fill="1E1E1E"/>
+        <w:spacing w:after="0" w:line="360" w:lineRule="atLeast"/>
+        <w:rPr>
+          <w:rFonts w:ascii="Consolas" w:eastAsia="Times New Roman" w:hAnsi="Consolas" w:cs="Times New Roman"/>
+          <w:color w:val="D4D4D4"/>
+          <w:sz w:val="27"/>
+          <w:szCs w:val="27"/>
+        </w:rPr>
+      </w:pPr>
+      <w:r>
+        <w:rPr>
+          <w:rFonts w:ascii="Consolas" w:eastAsia="Times New Roman" w:hAnsi="Consolas" w:cs="Times New Roman"/>
+          <w:color w:val="D4D4D4"/>
+          <w:sz w:val="27"/>
+          <w:szCs w:val="27"/>
+        </w:rPr>
+        <w:t xml:space="preserve">  </w:t>
+      </w:r>
+      <w:proofErr w:type="gramStart"/>
+      <w:r>
+        <w:rPr>
+          <w:rFonts w:ascii="Consolas" w:eastAsia="Times New Roman" w:hAnsi="Consolas" w:cs="Times New Roman"/>
+          <w:color w:val="9CDCFE"/>
+          <w:sz w:val="27"/>
+          <w:szCs w:val="27"/>
+        </w:rPr>
+        <w:t>inputs</w:t>
+      </w:r>
+      <w:proofErr w:type="gramEnd"/>
+      <w:r>
+        <w:rPr>
+          <w:rFonts w:ascii="Consolas" w:eastAsia="Times New Roman" w:hAnsi="Consolas" w:cs="Times New Roman"/>
+          <w:color w:val="9CDCFE"/>
+          <w:sz w:val="27"/>
+          <w:szCs w:val="27"/>
+        </w:rPr>
+        <w:t>:</w:t>
+      </w:r>
+      <w:r>
+        <w:rPr>
+          <w:rFonts w:ascii="Consolas" w:eastAsia="Times New Roman" w:hAnsi="Consolas" w:cs="Times New Roman"/>
+          <w:color w:val="D4D4D4"/>
+          <w:sz w:val="27"/>
+          <w:szCs w:val="27"/>
+        </w:rPr>
+        <w:t>[</w:t>
+      </w:r>
+      <w:r>
+        <w:rPr>
+          <w:rFonts w:ascii="Consolas" w:eastAsia="Times New Roman" w:hAnsi="Consolas" w:cs="Times New Roman"/>
+          <w:color w:val="CE9178"/>
+          <w:sz w:val="27"/>
+          <w:szCs w:val="27"/>
+        </w:rPr>
+        <w:t>'</w:t>
+      </w:r>
+      <w:proofErr w:type="spellStart"/>
+      <w:r>
+        <w:rPr>
+          <w:rFonts w:ascii="Consolas" w:eastAsia="Times New Roman" w:hAnsi="Consolas" w:cs="Times New Roman"/>
+          <w:color w:val="CE9178"/>
+          <w:sz w:val="27"/>
+          <w:szCs w:val="27"/>
+        </w:rPr>
+        <w:t>pdata</w:t>
+      </w:r>
+      <w:proofErr w:type="spellEnd"/>
+      <w:r>
+        <w:rPr>
+          <w:rFonts w:ascii="Consolas" w:eastAsia="Times New Roman" w:hAnsi="Consolas" w:cs="Times New Roman"/>
+          <w:color w:val="CE9178"/>
+          <w:sz w:val="27"/>
+          <w:szCs w:val="27"/>
+        </w:rPr>
+        <w:t>'</w:t>
+      </w:r>
+      <w:r>
+        <w:rPr>
+          <w:rFonts w:ascii="Consolas" w:eastAsia="Times New Roman" w:hAnsi="Consolas" w:cs="Times New Roman"/>
+          <w:color w:val="D4D4D4"/>
+          <w:sz w:val="27"/>
+          <w:szCs w:val="27"/>
+        </w:rPr>
+        <w:t>],</w:t>
+      </w:r>
+    </w:p>
+    <w:p>
+      <w:pPr>
+        <w:shd w:val="clear" w:color="auto" w:fill="1E1E1E"/>
+        <w:spacing w:after="0" w:line="360" w:lineRule="atLeast"/>
+        <w:rPr>
+          <w:rFonts w:ascii="Consolas" w:eastAsia="Times New Roman" w:hAnsi="Consolas" w:cs="Times New Roman"/>
+          <w:color w:val="D4D4D4"/>
+          <w:sz w:val="27"/>
+          <w:szCs w:val="27"/>
+        </w:rPr>
+      </w:pPr>
+      <w:r>
+        <w:rPr>
+          <w:rFonts w:ascii="Consolas" w:eastAsia="Times New Roman" w:hAnsi="Consolas" w:cs="Times New Roman"/>
+          <w:color w:val="D4D4D4"/>
+          <w:sz w:val="27"/>
+          <w:szCs w:val="27"/>
+        </w:rPr>
+        <w:t xml:space="preserve">  </w:t>
+      </w:r>
+      <w:proofErr w:type="gramStart"/>
+      <w:r>
+        <w:rPr>
+          <w:rFonts w:ascii="Consolas" w:eastAsia="Times New Roman" w:hAnsi="Consolas" w:cs="Times New Roman"/>
+          <w:color w:val="9CDCFE"/>
+          <w:sz w:val="27"/>
+          <w:szCs w:val="27"/>
+          <w:highlight w:val="darkBlue"/>
+        </w:rPr>
+        <w:t>outputs</w:t>
+      </w:r>
+      <w:proofErr w:type="gramEnd"/>
+      <w:r>
+        <w:rPr>
+          <w:rFonts w:ascii="Consolas" w:eastAsia="Times New Roman" w:hAnsi="Consolas" w:cs="Times New Roman"/>
+          <w:color w:val="9CDCFE"/>
+          <w:sz w:val="27"/>
+          <w:szCs w:val="27"/>
+          <w:highlight w:val="darkBlue"/>
+        </w:rPr>
+        <w:t>:</w:t>
+      </w:r>
+      <w:r>
+        <w:rPr>
+          <w:rFonts w:ascii="Consolas" w:eastAsia="Times New Roman" w:hAnsi="Consolas" w:cs="Times New Roman"/>
+          <w:color w:val="D4D4D4"/>
+          <w:sz w:val="27"/>
+          <w:szCs w:val="27"/>
+          <w:highlight w:val="darkBlue"/>
+        </w:rPr>
+        <w:t>[</w:t>
+      </w:r>
+      <w:r>
+        <w:rPr>
+          <w:rFonts w:ascii="Consolas" w:eastAsia="Times New Roman" w:hAnsi="Consolas" w:cs="Times New Roman"/>
+          <w:color w:val="CE9178"/>
+          <w:sz w:val="27"/>
+          <w:szCs w:val="27"/>
+          <w:highlight w:val="darkBlue"/>
+        </w:rPr>
+        <w:t>'</w:t>
+      </w:r>
+      <w:proofErr w:type="spellStart"/>
+      <w:r>
+        <w:rPr>
+          <w:rFonts w:ascii="Consolas" w:eastAsia="Times New Roman" w:hAnsi="Consolas" w:cs="Times New Roman"/>
+          <w:color w:val="CE9178"/>
+          <w:sz w:val="27"/>
+          <w:szCs w:val="27"/>
+          <w:highlight w:val="darkBlue"/>
+        </w:rPr>
+        <w:t>cevent</w:t>
+      </w:r>
+      <w:proofErr w:type="spellEnd"/>
+      <w:r>
+        <w:rPr>
+          <w:rFonts w:ascii="Consolas" w:eastAsia="Times New Roman" w:hAnsi="Consolas" w:cs="Times New Roman"/>
+          <w:color w:val="CE9178"/>
+          <w:sz w:val="27"/>
+          <w:szCs w:val="27"/>
+          <w:highlight w:val="darkBlue"/>
+        </w:rPr>
+        <w:t>'</w:t>
+      </w:r>
+      <w:r>
+        <w:rPr>
+          <w:rFonts w:ascii="Consolas" w:eastAsia="Times New Roman" w:hAnsi="Consolas" w:cs="Times New Roman"/>
+          <w:color w:val="D4D4D4"/>
+          <w:sz w:val="27"/>
+          <w:szCs w:val="27"/>
+          <w:highlight w:val="darkBlue"/>
+        </w:rPr>
+        <w:t>],</w:t>
+      </w:r>
+    </w:p>
+    <w:p>
+      <w:pPr>
+        <w:shd w:val="clear" w:color="auto" w:fill="1E1E1E"/>
+        <w:spacing w:after="0" w:line="360" w:lineRule="atLeast"/>
+        <w:rPr>
+          <w:rFonts w:ascii="Consolas" w:eastAsia="Times New Roman" w:hAnsi="Consolas" w:cs="Times New Roman"/>
+          <w:color w:val="D4D4D4"/>
+          <w:sz w:val="27"/>
+          <w:szCs w:val="27"/>
+        </w:rPr>
+      </w:pPr>
+      <w:r>
+        <w:rPr>
+          <w:rFonts w:ascii="Consolas" w:eastAsia="Times New Roman" w:hAnsi="Consolas" w:cs="Times New Roman"/>
+          <w:color w:val="D4D4D4"/>
+          <w:sz w:val="27"/>
+          <w:szCs w:val="27"/>
+        </w:rPr>
+        <w:t>})</w:t>
+      </w:r>
+    </w:p>
+    <w:p>
+      <w:pPr>
+        <w:shd w:val="clear" w:color="auto" w:fill="1E1E1E"/>
+        <w:spacing w:after="0" w:line="360" w:lineRule="atLeast"/>
+        <w:rPr>
+          <w:rFonts w:ascii="Consolas" w:eastAsia="Times New Roman" w:hAnsi="Consolas" w:cs="Times New Roman"/>
+          <w:color w:val="D4D4D4"/>
+          <w:sz w:val="27"/>
+          <w:szCs w:val="27"/>
+        </w:rPr>
+      </w:pPr>
+      <w:proofErr w:type="gramStart"/>
+      <w:r>
+        <w:rPr>
+          <w:rFonts w:ascii="Consolas" w:eastAsia="Times New Roman" w:hAnsi="Consolas" w:cs="Times New Roman"/>
+          <w:color w:val="C586C0"/>
+          <w:sz w:val="27"/>
+          <w:szCs w:val="27"/>
+        </w:rPr>
+        <w:t>export</w:t>
+      </w:r>
+      <w:proofErr w:type="gramEnd"/>
+      <w:r>
+        <w:rPr>
+          <w:rFonts w:ascii="Consolas" w:eastAsia="Times New Roman" w:hAnsi="Consolas" w:cs="Times New Roman"/>
+          <w:color w:val="D4D4D4"/>
+          <w:sz w:val="27"/>
+          <w:szCs w:val="27"/>
+        </w:rPr>
+        <w:t xml:space="preserve"> </w:t>
+      </w:r>
+      <w:r>
+        <w:rPr>
+          <w:rFonts w:ascii="Consolas" w:eastAsia="Times New Roman" w:hAnsi="Consolas" w:cs="Times New Roman"/>
+          <w:color w:val="569CD6"/>
+          <w:sz w:val="27"/>
+          <w:szCs w:val="27"/>
+        </w:rPr>
+        <w:t>class</w:t>
+      </w:r>
+      <w:r>
+        <w:rPr>
+          <w:rFonts w:ascii="Consolas" w:eastAsia="Times New Roman" w:hAnsi="Consolas" w:cs="Times New Roman"/>
+          <w:color w:val="D4D4D4"/>
+          <w:sz w:val="27"/>
+          <w:szCs w:val="27"/>
+        </w:rPr>
+        <w:t xml:space="preserve"> </w:t>
+      </w:r>
+      <w:proofErr w:type="spellStart"/>
+      <w:r>
+        <w:rPr>
+          <w:rFonts w:ascii="Consolas" w:eastAsia="Times New Roman" w:hAnsi="Consolas" w:cs="Times New Roman"/>
+          <w:color w:val="4EC9B0"/>
+          <w:sz w:val="27"/>
+          <w:szCs w:val="27"/>
+        </w:rPr>
+        <w:t>ChildComponent</w:t>
+      </w:r>
+      <w:proofErr w:type="spellEnd"/>
+      <w:r>
+        <w:rPr>
+          <w:rFonts w:ascii="Consolas" w:eastAsia="Times New Roman" w:hAnsi="Consolas" w:cs="Times New Roman"/>
+          <w:color w:val="D4D4D4"/>
+          <w:sz w:val="27"/>
+          <w:szCs w:val="27"/>
+        </w:rPr>
+        <w:t xml:space="preserve"> </w:t>
+      </w:r>
+      <w:r>
+        <w:rPr>
+          <w:rFonts w:ascii="Consolas" w:eastAsia="Times New Roman" w:hAnsi="Consolas" w:cs="Times New Roman"/>
+          <w:color w:val="569CD6"/>
+          <w:sz w:val="27"/>
+          <w:szCs w:val="27"/>
+        </w:rPr>
+        <w:t>implements</w:t>
+      </w:r>
+      <w:r>
+        <w:rPr>
+          <w:rFonts w:ascii="Consolas" w:eastAsia="Times New Roman" w:hAnsi="Consolas" w:cs="Times New Roman"/>
+          <w:color w:val="D4D4D4"/>
+          <w:sz w:val="27"/>
+          <w:szCs w:val="27"/>
+        </w:rPr>
+        <w:t xml:space="preserve"> </w:t>
+      </w:r>
+      <w:proofErr w:type="spellStart"/>
+      <w:r>
+        <w:rPr>
+          <w:rFonts w:ascii="Consolas" w:eastAsia="Times New Roman" w:hAnsi="Consolas" w:cs="Times New Roman"/>
+          <w:color w:val="4EC9B0"/>
+          <w:sz w:val="27"/>
+          <w:szCs w:val="27"/>
+        </w:rPr>
+        <w:t>OnInit</w:t>
+      </w:r>
+      <w:proofErr w:type="spellEnd"/>
+      <w:r>
+        <w:rPr>
+          <w:rFonts w:ascii="Consolas" w:eastAsia="Times New Roman" w:hAnsi="Consolas" w:cs="Times New Roman"/>
+          <w:color w:val="D4D4D4"/>
+          <w:sz w:val="27"/>
+          <w:szCs w:val="27"/>
+        </w:rPr>
+        <w:t xml:space="preserve"> {</w:t>
+      </w:r>
+    </w:p>
+    <w:p>
+      <w:pPr>
+        <w:shd w:val="clear" w:color="auto" w:fill="1E1E1E"/>
+        <w:spacing w:after="0" w:line="360" w:lineRule="atLeast"/>
+        <w:rPr>
+          <w:rFonts w:ascii="Consolas" w:eastAsia="Times New Roman" w:hAnsi="Consolas" w:cs="Times New Roman"/>
+          <w:color w:val="D4D4D4"/>
+          <w:sz w:val="27"/>
+          <w:szCs w:val="27"/>
+        </w:rPr>
+      </w:pPr>
+    </w:p>
+    <w:p>
+      <w:pPr>
+        <w:shd w:val="clear" w:color="auto" w:fill="1E1E1E"/>
+        <w:spacing w:after="0" w:line="360" w:lineRule="atLeast"/>
+        <w:rPr>
+          <w:rFonts w:ascii="Consolas" w:eastAsia="Times New Roman" w:hAnsi="Consolas" w:cs="Times New Roman"/>
+          <w:color w:val="D4D4D4"/>
+          <w:sz w:val="27"/>
+          <w:szCs w:val="27"/>
+        </w:rPr>
+      </w:pPr>
+      <w:r>
+        <w:rPr>
+          <w:rFonts w:ascii="Consolas" w:eastAsia="Times New Roman" w:hAnsi="Consolas" w:cs="Times New Roman"/>
+          <w:color w:val="D4D4D4"/>
+          <w:sz w:val="27"/>
+          <w:szCs w:val="27"/>
+        </w:rPr>
+        <w:t xml:space="preserve">  </w:t>
+      </w:r>
+      <w:proofErr w:type="spellStart"/>
+      <w:proofErr w:type="gramStart"/>
+      <w:r>
+        <w:rPr>
+          <w:rFonts w:ascii="Consolas" w:eastAsia="Times New Roman" w:hAnsi="Consolas" w:cs="Times New Roman"/>
+          <w:color w:val="9CDCFE"/>
+          <w:sz w:val="27"/>
+          <w:szCs w:val="27"/>
+        </w:rPr>
+        <w:t>pdata</w:t>
+      </w:r>
+      <w:r>
+        <w:rPr>
+          <w:rFonts w:ascii="Consolas" w:eastAsia="Times New Roman" w:hAnsi="Consolas" w:cs="Times New Roman"/>
+          <w:color w:val="D4D4D4"/>
+          <w:sz w:val="27"/>
+          <w:szCs w:val="27"/>
+        </w:rPr>
+        <w:t>:</w:t>
+      </w:r>
+      <w:proofErr w:type="gramEnd"/>
+      <w:r>
+        <w:rPr>
+          <w:rFonts w:ascii="Consolas" w:eastAsia="Times New Roman" w:hAnsi="Consolas" w:cs="Times New Roman"/>
+          <w:color w:val="4EC9B0"/>
+          <w:sz w:val="27"/>
+          <w:szCs w:val="27"/>
+        </w:rPr>
+        <w:t>string</w:t>
+      </w:r>
+      <w:proofErr w:type="spellEnd"/>
+      <w:r>
+        <w:rPr>
+          <w:rFonts w:ascii="Consolas" w:eastAsia="Times New Roman" w:hAnsi="Consolas" w:cs="Times New Roman"/>
+          <w:color w:val="D4D4D4"/>
+          <w:sz w:val="27"/>
+          <w:szCs w:val="27"/>
+        </w:rPr>
+        <w:t>=</w:t>
+      </w:r>
+      <w:r>
+        <w:rPr>
+          <w:rFonts w:ascii="Consolas" w:eastAsia="Times New Roman" w:hAnsi="Consolas" w:cs="Times New Roman"/>
+          <w:color w:val="CE9178"/>
+          <w:sz w:val="27"/>
+          <w:szCs w:val="27"/>
+        </w:rPr>
+        <w:t>""</w:t>
+      </w:r>
+      <w:r>
+        <w:rPr>
+          <w:rFonts w:ascii="Consolas" w:eastAsia="Times New Roman" w:hAnsi="Consolas" w:cs="Times New Roman"/>
+          <w:color w:val="D4D4D4"/>
+          <w:sz w:val="27"/>
+          <w:szCs w:val="27"/>
+        </w:rPr>
+        <w:t>;</w:t>
+      </w:r>
+    </w:p>
+    <w:p>
+      <w:pPr>
+        <w:shd w:val="clear" w:color="auto" w:fill="1E1E1E"/>
+        <w:spacing w:after="0" w:line="360" w:lineRule="atLeast"/>
+        <w:rPr>
+          <w:rFonts w:ascii="Consolas" w:eastAsia="Times New Roman" w:hAnsi="Consolas" w:cs="Times New Roman"/>
+          <w:color w:val="D4D4D4"/>
+          <w:sz w:val="27"/>
+          <w:szCs w:val="27"/>
+        </w:rPr>
+      </w:pPr>
+    </w:p>
+    <w:p>
+      <w:pPr>
+        <w:shd w:val="clear" w:color="auto" w:fill="1E1E1E"/>
+        <w:spacing w:after="0" w:line="360" w:lineRule="atLeast"/>
+        <w:rPr>
+          <w:rFonts w:ascii="Consolas" w:eastAsia="Times New Roman" w:hAnsi="Consolas" w:cs="Times New Roman"/>
+          <w:color w:val="D4D4D4"/>
+          <w:sz w:val="27"/>
+          <w:szCs w:val="27"/>
+        </w:rPr>
+      </w:pPr>
+      <w:r>
+        <w:rPr>
+          <w:rFonts w:ascii="Consolas" w:eastAsia="Times New Roman" w:hAnsi="Consolas" w:cs="Times New Roman"/>
+          <w:color w:val="D4D4D4"/>
+          <w:sz w:val="27"/>
+          <w:szCs w:val="27"/>
+        </w:rPr>
+        <w:t xml:space="preserve">  </w:t>
+      </w:r>
+      <w:proofErr w:type="gramStart"/>
+      <w:r>
+        <w:rPr>
+          <w:rFonts w:ascii="Consolas" w:eastAsia="Times New Roman" w:hAnsi="Consolas" w:cs="Times New Roman"/>
+          <w:color w:val="569CD6"/>
+          <w:sz w:val="27"/>
+          <w:szCs w:val="27"/>
+        </w:rPr>
+        <w:t>constructor</w:t>
+      </w:r>
+      <w:r>
+        <w:rPr>
+          <w:rFonts w:ascii="Consolas" w:eastAsia="Times New Roman" w:hAnsi="Consolas" w:cs="Times New Roman"/>
+          <w:color w:val="D4D4D4"/>
+          <w:sz w:val="27"/>
+          <w:szCs w:val="27"/>
+        </w:rPr>
+        <w:t>(</w:t>
+      </w:r>
+      <w:proofErr w:type="gramEnd"/>
+      <w:r>
+        <w:rPr>
+          <w:rFonts w:ascii="Consolas" w:eastAsia="Times New Roman" w:hAnsi="Consolas" w:cs="Times New Roman"/>
+          <w:color w:val="D4D4D4"/>
+          <w:sz w:val="27"/>
+          <w:szCs w:val="27"/>
+        </w:rPr>
+        <w:t>) { }</w:t>
+      </w:r>
+    </w:p>
+    <w:p>
+      <w:pPr>
+        <w:shd w:val="clear" w:color="auto" w:fill="1E1E1E"/>
+        <w:spacing w:after="0" w:line="360" w:lineRule="atLeast"/>
+        <w:rPr>
+          <w:rFonts w:ascii="Consolas" w:eastAsia="Times New Roman" w:hAnsi="Consolas" w:cs="Times New Roman"/>
+          <w:color w:val="D4D4D4"/>
+          <w:sz w:val="27"/>
+          <w:szCs w:val="27"/>
+        </w:rPr>
+      </w:pPr>
+    </w:p>
+    <w:p>
+      <w:pPr>
+        <w:shd w:val="clear" w:color="auto" w:fill="1E1E1E"/>
+        <w:spacing w:after="0" w:line="360" w:lineRule="atLeast"/>
+        <w:rPr>
+          <w:rFonts w:ascii="Consolas" w:eastAsia="Times New Roman" w:hAnsi="Consolas" w:cs="Times New Roman"/>
+          <w:color w:val="D4D4D4"/>
+          <w:sz w:val="27"/>
+          <w:szCs w:val="27"/>
+        </w:rPr>
+      </w:pPr>
+      <w:r>
+        <w:rPr>
+          <w:rFonts w:ascii="Consolas" w:eastAsia="Times New Roman" w:hAnsi="Consolas" w:cs="Times New Roman"/>
+          <w:color w:val="D4D4D4"/>
+          <w:sz w:val="27"/>
+          <w:szCs w:val="27"/>
+        </w:rPr>
+        <w:t xml:space="preserve">  </w:t>
+      </w:r>
+      <w:proofErr w:type="spellStart"/>
+      <w:proofErr w:type="gramStart"/>
+      <w:r>
+        <w:rPr>
+          <w:rFonts w:ascii="Consolas" w:eastAsia="Times New Roman" w:hAnsi="Consolas" w:cs="Times New Roman"/>
+          <w:color w:val="DCDCAA"/>
+          <w:sz w:val="27"/>
+          <w:szCs w:val="27"/>
+        </w:rPr>
+        <w:t>ngOnInit</w:t>
+      </w:r>
+      <w:proofErr w:type="spellEnd"/>
+      <w:r>
+        <w:rPr>
+          <w:rFonts w:ascii="Consolas" w:eastAsia="Times New Roman" w:hAnsi="Consolas" w:cs="Times New Roman"/>
+          <w:color w:val="D4D4D4"/>
+          <w:sz w:val="27"/>
+          <w:szCs w:val="27"/>
+        </w:rPr>
+        <w:t>(</w:t>
+      </w:r>
+      <w:proofErr w:type="gramEnd"/>
+      <w:r>
+        <w:rPr>
+          <w:rFonts w:ascii="Consolas" w:eastAsia="Times New Roman" w:hAnsi="Consolas" w:cs="Times New Roman"/>
+          <w:color w:val="D4D4D4"/>
+          <w:sz w:val="27"/>
+          <w:szCs w:val="27"/>
+        </w:rPr>
+        <w:t xml:space="preserve">): </w:t>
+      </w:r>
+      <w:r>
+        <w:rPr>
+          <w:rFonts w:ascii="Consolas" w:eastAsia="Times New Roman" w:hAnsi="Consolas" w:cs="Times New Roman"/>
+          <w:color w:val="4EC9B0"/>
+          <w:sz w:val="27"/>
+          <w:szCs w:val="27"/>
+        </w:rPr>
+        <w:t>void</w:t>
+      </w:r>
+      <w:r>
+        <w:rPr>
+          <w:rFonts w:ascii="Consolas" w:eastAsia="Times New Roman" w:hAnsi="Consolas" w:cs="Times New Roman"/>
+          <w:color w:val="D4D4D4"/>
+          <w:sz w:val="27"/>
+          <w:szCs w:val="27"/>
+        </w:rPr>
+        <w:t xml:space="preserve"> {</w:t>
+      </w:r>
+    </w:p>
+    <w:p>
+      <w:pPr>
+        <w:shd w:val="clear" w:color="auto" w:fill="1E1E1E"/>
+        <w:spacing w:after="0" w:line="360" w:lineRule="atLeast"/>
+        <w:rPr>
+          <w:rFonts w:ascii="Consolas" w:eastAsia="Times New Roman" w:hAnsi="Consolas" w:cs="Times New Roman"/>
+          <w:color w:val="D4D4D4"/>
+          <w:sz w:val="27"/>
+          <w:szCs w:val="27"/>
+        </w:rPr>
+      </w:pPr>
+      <w:r>
+        <w:rPr>
+          <w:rFonts w:ascii="Consolas" w:eastAsia="Times New Roman" w:hAnsi="Consolas" w:cs="Times New Roman"/>
+          <w:color w:val="D4D4D4"/>
+          <w:sz w:val="27"/>
+          <w:szCs w:val="27"/>
+        </w:rPr>
+        <w:t>  }</w:t>
+      </w:r>
+    </w:p>
+    <w:p>
+      <w:pPr>
+        <w:shd w:val="clear" w:color="auto" w:fill="1E1E1E"/>
+        <w:spacing w:after="0" w:line="360" w:lineRule="atLeast"/>
+        <w:rPr>
+          <w:rFonts w:ascii="Consolas" w:eastAsia="Times New Roman" w:hAnsi="Consolas" w:cs="Times New Roman"/>
+          <w:color w:val="D4D4D4"/>
+          <w:sz w:val="27"/>
+          <w:szCs w:val="27"/>
+        </w:rPr>
+      </w:pPr>
+    </w:p>
+    <w:p>
+      <w:pPr>
+        <w:shd w:val="clear" w:color="auto" w:fill="1E1E1E"/>
+        <w:spacing w:after="0" w:line="360" w:lineRule="atLeast"/>
+        <w:rPr>
+          <w:rFonts w:ascii="Consolas" w:eastAsia="Times New Roman" w:hAnsi="Consolas" w:cs="Times New Roman"/>
+          <w:color w:val="D4D4D4"/>
+          <w:sz w:val="27"/>
+          <w:szCs w:val="27"/>
+          <w:highlight w:val="darkBlue"/>
+        </w:rPr>
+      </w:pPr>
+      <w:r>
+        <w:rPr>
+          <w:rFonts w:ascii="Consolas" w:eastAsia="Times New Roman" w:hAnsi="Consolas" w:cs="Times New Roman"/>
+          <w:color w:val="D4D4D4"/>
+          <w:sz w:val="27"/>
+          <w:szCs w:val="27"/>
+        </w:rPr>
+        <w:t xml:space="preserve">  </w:t>
+      </w:r>
+      <w:proofErr w:type="spellStart"/>
+      <w:proofErr w:type="gramStart"/>
+      <w:r>
+        <w:rPr>
+          <w:rFonts w:ascii="Consolas" w:eastAsia="Times New Roman" w:hAnsi="Consolas" w:cs="Times New Roman"/>
+          <w:color w:val="4EC9B0"/>
+          <w:sz w:val="27"/>
+          <w:szCs w:val="27"/>
+          <w:highlight w:val="darkBlue"/>
+        </w:rPr>
+        <w:t>cevent</w:t>
+      </w:r>
+      <w:proofErr w:type="spellEnd"/>
+      <w:r>
+        <w:rPr>
+          <w:rFonts w:ascii="Consolas" w:eastAsia="Times New Roman" w:hAnsi="Consolas" w:cs="Times New Roman"/>
+          <w:color w:val="D4D4D4"/>
+          <w:sz w:val="27"/>
+          <w:szCs w:val="27"/>
+          <w:highlight w:val="darkBlue"/>
+        </w:rPr>
+        <w:t>=</w:t>
+      </w:r>
+      <w:proofErr w:type="gramEnd"/>
+      <w:r>
+        <w:rPr>
+          <w:rFonts w:ascii="Consolas" w:eastAsia="Times New Roman" w:hAnsi="Consolas" w:cs="Times New Roman"/>
+          <w:color w:val="569CD6"/>
+          <w:sz w:val="27"/>
+          <w:szCs w:val="27"/>
+          <w:highlight w:val="darkBlue"/>
+        </w:rPr>
+        <w:t>new</w:t>
+      </w:r>
+      <w:r>
+        <w:rPr>
+          <w:rFonts w:ascii="Consolas" w:eastAsia="Times New Roman" w:hAnsi="Consolas" w:cs="Times New Roman"/>
+          <w:color w:val="D4D4D4"/>
+          <w:sz w:val="27"/>
+          <w:szCs w:val="27"/>
+          <w:highlight w:val="darkBlue"/>
+        </w:rPr>
+        <w:t xml:space="preserve"> </w:t>
+      </w:r>
+      <w:proofErr w:type="spellStart"/>
+      <w:r>
+        <w:rPr>
+          <w:rFonts w:ascii="Consolas" w:eastAsia="Times New Roman" w:hAnsi="Consolas" w:cs="Times New Roman"/>
+          <w:color w:val="4EC9B0"/>
+          <w:sz w:val="27"/>
+          <w:szCs w:val="27"/>
+          <w:highlight w:val="darkBlue"/>
+        </w:rPr>
+        <w:t>EventEmitter</w:t>
+      </w:r>
+      <w:proofErr w:type="spellEnd"/>
+      <w:r>
+        <w:rPr>
+          <w:rFonts w:ascii="Consolas" w:eastAsia="Times New Roman" w:hAnsi="Consolas" w:cs="Times New Roman"/>
+          <w:color w:val="D4D4D4"/>
+          <w:sz w:val="27"/>
+          <w:szCs w:val="27"/>
+          <w:highlight w:val="darkBlue"/>
+        </w:rPr>
+        <w:t>&lt;</w:t>
+      </w:r>
+      <w:r>
+        <w:rPr>
+          <w:rFonts w:ascii="Consolas" w:eastAsia="Times New Roman" w:hAnsi="Consolas" w:cs="Times New Roman"/>
+          <w:color w:val="4EC9B0"/>
+          <w:sz w:val="27"/>
+          <w:szCs w:val="27"/>
+          <w:highlight w:val="darkBlue"/>
+        </w:rPr>
+        <w:t>string</w:t>
+      </w:r>
+      <w:r>
+        <w:rPr>
+          <w:rFonts w:ascii="Consolas" w:eastAsia="Times New Roman" w:hAnsi="Consolas" w:cs="Times New Roman"/>
+          <w:color w:val="D4D4D4"/>
+          <w:sz w:val="27"/>
+          <w:szCs w:val="27"/>
+          <w:highlight w:val="darkBlue"/>
+        </w:rPr>
+        <w:t>&gt;();</w:t>
+      </w:r>
+    </w:p>
+    <w:p>
+      <w:pPr>
+        <w:shd w:val="clear" w:color="auto" w:fill="1E1E1E"/>
+        <w:spacing w:after="0" w:line="360" w:lineRule="atLeast"/>
+        <w:rPr>
+          <w:rFonts w:ascii="Consolas" w:eastAsia="Times New Roman" w:hAnsi="Consolas" w:cs="Times New Roman"/>
+          <w:color w:val="D4D4D4"/>
+          <w:sz w:val="27"/>
+          <w:szCs w:val="27"/>
+          <w:highlight w:val="darkBlue"/>
+        </w:rPr>
+      </w:pPr>
+    </w:p>
+    <w:p>
+      <w:pPr>
+        <w:shd w:val="clear" w:color="auto" w:fill="1E1E1E"/>
+        <w:spacing w:after="0" w:line="360" w:lineRule="atLeast"/>
+        <w:rPr>
+          <w:rFonts w:ascii="Consolas" w:eastAsia="Times New Roman" w:hAnsi="Consolas" w:cs="Times New Roman"/>
+          <w:color w:val="D4D4D4"/>
+          <w:sz w:val="27"/>
+          <w:szCs w:val="27"/>
+          <w:highlight w:val="darkBlue"/>
+        </w:rPr>
+      </w:pPr>
+      <w:r>
+        <w:rPr>
+          <w:rFonts w:ascii="Consolas" w:eastAsia="Times New Roman" w:hAnsi="Consolas" w:cs="Times New Roman"/>
+          <w:color w:val="D4D4D4"/>
+          <w:sz w:val="27"/>
+          <w:szCs w:val="27"/>
+          <w:highlight w:val="darkBlue"/>
+        </w:rPr>
+        <w:t xml:space="preserve">  </w:t>
+      </w:r>
+      <w:proofErr w:type="spellStart"/>
+      <w:proofErr w:type="gramStart"/>
+      <w:r>
+        <w:rPr>
+          <w:rFonts w:ascii="Consolas" w:eastAsia="Times New Roman" w:hAnsi="Consolas" w:cs="Times New Roman"/>
+          <w:color w:val="DCDCAA"/>
+          <w:sz w:val="27"/>
+          <w:szCs w:val="27"/>
+          <w:highlight w:val="darkBlue"/>
+        </w:rPr>
+        <w:t>onchange</w:t>
+      </w:r>
+      <w:proofErr w:type="spellEnd"/>
+      <w:r>
+        <w:rPr>
+          <w:rFonts w:ascii="Consolas" w:eastAsia="Times New Roman" w:hAnsi="Consolas" w:cs="Times New Roman"/>
+          <w:color w:val="D4D4D4"/>
+          <w:sz w:val="27"/>
+          <w:szCs w:val="27"/>
+          <w:highlight w:val="darkBlue"/>
+        </w:rPr>
+        <w:t>(</w:t>
+      </w:r>
+      <w:proofErr w:type="spellStart"/>
+      <w:proofErr w:type="gramEnd"/>
+      <w:r>
+        <w:rPr>
+          <w:rFonts w:ascii="Consolas" w:eastAsia="Times New Roman" w:hAnsi="Consolas" w:cs="Times New Roman"/>
+          <w:color w:val="9CDCFE"/>
+          <w:sz w:val="27"/>
+          <w:szCs w:val="27"/>
+          <w:highlight w:val="darkBlue"/>
+        </w:rPr>
+        <w:t>value</w:t>
+      </w:r>
+      <w:r>
+        <w:rPr>
+          <w:rFonts w:ascii="Consolas" w:eastAsia="Times New Roman" w:hAnsi="Consolas" w:cs="Times New Roman"/>
+          <w:color w:val="D4D4D4"/>
+          <w:sz w:val="27"/>
+          <w:szCs w:val="27"/>
+          <w:highlight w:val="darkBlue"/>
+        </w:rPr>
+        <w:t>:</w:t>
+      </w:r>
+      <w:r>
+        <w:rPr>
+          <w:rFonts w:ascii="Consolas" w:eastAsia="Times New Roman" w:hAnsi="Consolas" w:cs="Times New Roman"/>
+          <w:color w:val="4EC9B0"/>
+          <w:sz w:val="27"/>
+          <w:szCs w:val="27"/>
+          <w:highlight w:val="darkBlue"/>
+        </w:rPr>
+        <w:t>string</w:t>
+      </w:r>
+      <w:proofErr w:type="spellEnd"/>
+      <w:r>
+        <w:rPr>
+          <w:rFonts w:ascii="Consolas" w:eastAsia="Times New Roman" w:hAnsi="Consolas" w:cs="Times New Roman"/>
+          <w:color w:val="D4D4D4"/>
+          <w:sz w:val="27"/>
+          <w:szCs w:val="27"/>
+          <w:highlight w:val="darkBlue"/>
+        </w:rPr>
+        <w:t>){</w:t>
+      </w:r>
+    </w:p>
+    <w:p>
+      <w:pPr>
+        <w:shd w:val="clear" w:color="auto" w:fill="1E1E1E"/>
+        <w:spacing w:after="0" w:line="360" w:lineRule="atLeast"/>
+        <w:rPr>
+          <w:rFonts w:ascii="Consolas" w:eastAsia="Times New Roman" w:hAnsi="Consolas" w:cs="Times New Roman"/>
+          <w:color w:val="D4D4D4"/>
+          <w:sz w:val="27"/>
+          <w:szCs w:val="27"/>
+          <w:highlight w:val="darkBlue"/>
+        </w:rPr>
+      </w:pPr>
+      <w:r>
+        <w:rPr>
+          <w:rFonts w:ascii="Consolas" w:eastAsia="Times New Roman" w:hAnsi="Consolas" w:cs="Times New Roman"/>
+          <w:color w:val="D4D4D4"/>
+          <w:sz w:val="27"/>
+          <w:szCs w:val="27"/>
+          <w:highlight w:val="darkBlue"/>
+        </w:rPr>
+        <w:t xml:space="preserve">    </w:t>
+      </w:r>
+      <w:proofErr w:type="spellStart"/>
+      <w:proofErr w:type="gramStart"/>
+      <w:r>
+        <w:rPr>
+          <w:rFonts w:ascii="Consolas" w:eastAsia="Times New Roman" w:hAnsi="Consolas" w:cs="Times New Roman"/>
+          <w:color w:val="569CD6"/>
+          <w:sz w:val="27"/>
+          <w:szCs w:val="27"/>
+          <w:highlight w:val="darkBlue"/>
+        </w:rPr>
+        <w:t>this</w:t>
+      </w:r>
+      <w:r>
+        <w:rPr>
+          <w:rFonts w:ascii="Consolas" w:eastAsia="Times New Roman" w:hAnsi="Consolas" w:cs="Times New Roman"/>
+          <w:color w:val="D4D4D4"/>
+          <w:sz w:val="27"/>
+          <w:szCs w:val="27"/>
+          <w:highlight w:val="darkBlue"/>
+        </w:rPr>
+        <w:t>.</w:t>
+      </w:r>
+      <w:r>
+        <w:rPr>
+          <w:rFonts w:ascii="Consolas" w:eastAsia="Times New Roman" w:hAnsi="Consolas" w:cs="Times New Roman"/>
+          <w:color w:val="4EC9B0"/>
+          <w:sz w:val="27"/>
+          <w:szCs w:val="27"/>
+          <w:highlight w:val="darkBlue"/>
+        </w:rPr>
+        <w:t>cevent</w:t>
+      </w:r>
+      <w:r>
+        <w:rPr>
+          <w:rFonts w:ascii="Consolas" w:eastAsia="Times New Roman" w:hAnsi="Consolas" w:cs="Times New Roman"/>
+          <w:color w:val="D4D4D4"/>
+          <w:sz w:val="27"/>
+          <w:szCs w:val="27"/>
+          <w:highlight w:val="darkBlue"/>
+        </w:rPr>
+        <w:t>.</w:t>
+      </w:r>
+      <w:r>
+        <w:rPr>
+          <w:rFonts w:ascii="Consolas" w:eastAsia="Times New Roman" w:hAnsi="Consolas" w:cs="Times New Roman"/>
+          <w:color w:val="DCDCAA"/>
+          <w:sz w:val="27"/>
+          <w:szCs w:val="27"/>
+          <w:highlight w:val="darkBlue"/>
+        </w:rPr>
+        <w:t>emit</w:t>
+      </w:r>
+      <w:proofErr w:type="spellEnd"/>
+      <w:r>
+        <w:rPr>
+          <w:rFonts w:ascii="Consolas" w:eastAsia="Times New Roman" w:hAnsi="Consolas" w:cs="Times New Roman"/>
+          <w:color w:val="D4D4D4"/>
+          <w:sz w:val="27"/>
+          <w:szCs w:val="27"/>
+          <w:highlight w:val="darkBlue"/>
+        </w:rPr>
+        <w:t>(</w:t>
+      </w:r>
+      <w:proofErr w:type="gramEnd"/>
+      <w:r>
+        <w:rPr>
+          <w:rFonts w:ascii="Consolas" w:eastAsia="Times New Roman" w:hAnsi="Consolas" w:cs="Times New Roman"/>
+          <w:color w:val="9CDCFE"/>
+          <w:sz w:val="27"/>
+          <w:szCs w:val="27"/>
+          <w:highlight w:val="darkBlue"/>
+        </w:rPr>
+        <w:t>value</w:t>
+      </w:r>
+      <w:r>
+        <w:rPr>
+          <w:rFonts w:ascii="Consolas" w:eastAsia="Times New Roman" w:hAnsi="Consolas" w:cs="Times New Roman"/>
+          <w:color w:val="D4D4D4"/>
+          <w:sz w:val="27"/>
+          <w:szCs w:val="27"/>
+          <w:highlight w:val="darkBlue"/>
+        </w:rPr>
+        <w:t>);</w:t>
+      </w:r>
+    </w:p>
+    <w:p>
+      <w:pPr>
+        <w:shd w:val="clear" w:color="auto" w:fill="1E1E1E"/>
+        <w:spacing w:after="0" w:line="360" w:lineRule="atLeast"/>
+        <w:rPr>
+          <w:rFonts w:ascii="Consolas" w:eastAsia="Times New Roman" w:hAnsi="Consolas" w:cs="Times New Roman"/>
+          <w:color w:val="D4D4D4"/>
+          <w:sz w:val="27"/>
+          <w:szCs w:val="27"/>
+        </w:rPr>
+      </w:pPr>
+      <w:r>
+        <w:rPr>
+          <w:rFonts w:ascii="Consolas" w:eastAsia="Times New Roman" w:hAnsi="Consolas" w:cs="Times New Roman"/>
+          <w:color w:val="D4D4D4"/>
+          <w:sz w:val="27"/>
+          <w:szCs w:val="27"/>
+          <w:highlight w:val="darkBlue"/>
+        </w:rPr>
+        <w:t>  }</w:t>
+      </w:r>
+    </w:p>
+    <w:p>
+      <w:pPr>
+        <w:shd w:val="clear" w:color="auto" w:fill="1E1E1E"/>
+        <w:spacing w:after="270" w:line="360" w:lineRule="atLeast"/>
+        <w:rPr>
+          <w:rFonts w:ascii="Consolas" w:eastAsia="Times New Roman" w:hAnsi="Consolas" w:cs="Times New Roman"/>
+          <w:color w:val="D4D4D4"/>
+          <w:sz w:val="27"/>
+          <w:szCs w:val="27"/>
+        </w:rPr>
+      </w:pPr>
+    </w:p>
+    <w:p>
+      <w:pPr>
+        <w:shd w:val="clear" w:color="auto" w:fill="1E1E1E"/>
+        <w:spacing w:after="0" w:line="360" w:lineRule="atLeast"/>
+        <w:rPr>
+          <w:rFonts w:ascii="Consolas" w:eastAsia="Times New Roman" w:hAnsi="Consolas" w:cs="Times New Roman"/>
+          <w:color w:val="D4D4D4"/>
+          <w:sz w:val="27"/>
+          <w:szCs w:val="27"/>
+        </w:rPr>
+      </w:pPr>
+      <w:r>
+        <w:rPr>
+          <w:rFonts w:ascii="Consolas" w:eastAsia="Times New Roman" w:hAnsi="Consolas" w:cs="Times New Roman"/>
+          <w:color w:val="D4D4D4"/>
+          <w:sz w:val="27"/>
+          <w:szCs w:val="27"/>
+        </w:rPr>
+        <w:t>}</w:t>
+      </w:r>
+    </w:p>
+    <w:p>
+      <w:pPr>
+        <w:shd w:val="clear" w:color="auto" w:fill="1E1E1E"/>
+        <w:spacing w:after="0" w:line="360" w:lineRule="atLeast"/>
+        <w:rPr>
+          <w:rFonts w:ascii="Consolas" w:eastAsia="Times New Roman" w:hAnsi="Consolas" w:cs="Times New Roman"/>
+          <w:color w:val="D4D4D4"/>
+          <w:sz w:val="27"/>
+          <w:szCs w:val="27"/>
+        </w:rPr>
+      </w:pPr>
+    </w:p>
+    <w:p/>
+    <w:p>
+      <w:r>
+        <w:t>Go to app.component.html</w:t>
+      </w:r>
+    </w:p>
+    <w:p>
+      <w:pPr>
+        <w:shd w:val="clear" w:color="auto" w:fill="1E1E1E"/>
+        <w:spacing w:after="0" w:line="360" w:lineRule="atLeast"/>
+        <w:rPr>
+          <w:rFonts w:ascii="Consolas" w:eastAsia="Times New Roman" w:hAnsi="Consolas" w:cs="Times New Roman"/>
+          <w:color w:val="D4D4D4"/>
+          <w:sz w:val="27"/>
+          <w:szCs w:val="27"/>
+        </w:rPr>
+      </w:pPr>
+      <w:r>
+        <w:rPr>
+          <w:rFonts w:ascii="Consolas" w:eastAsia="Times New Roman" w:hAnsi="Consolas" w:cs="Times New Roman"/>
+          <w:color w:val="808080"/>
+          <w:sz w:val="27"/>
+          <w:szCs w:val="27"/>
+        </w:rPr>
+        <w:lastRenderedPageBreak/>
+        <w:t>&lt;</w:t>
+      </w:r>
+      <w:r>
+        <w:rPr>
+          <w:rFonts w:ascii="Consolas" w:eastAsia="Times New Roman" w:hAnsi="Consolas" w:cs="Times New Roman"/>
+          <w:color w:val="569CD6"/>
+          <w:sz w:val="27"/>
+          <w:szCs w:val="27"/>
+        </w:rPr>
+        <w:t>h1</w:t>
+      </w:r>
+      <w:r>
+        <w:rPr>
+          <w:rFonts w:ascii="Consolas" w:eastAsia="Times New Roman" w:hAnsi="Consolas" w:cs="Times New Roman"/>
+          <w:color w:val="808080"/>
+          <w:sz w:val="27"/>
+          <w:szCs w:val="27"/>
+        </w:rPr>
+        <w:t>&gt;</w:t>
+      </w:r>
+      <w:r>
+        <w:rPr>
+          <w:rFonts w:ascii="Consolas" w:eastAsia="Times New Roman" w:hAnsi="Consolas" w:cs="Times New Roman"/>
+          <w:color w:val="D4D4D4"/>
+          <w:sz w:val="27"/>
+          <w:szCs w:val="27"/>
+        </w:rPr>
+        <w:t>Parent Component</w:t>
+      </w:r>
+      <w:r>
+        <w:rPr>
+          <w:rFonts w:ascii="Consolas" w:eastAsia="Times New Roman" w:hAnsi="Consolas" w:cs="Times New Roman"/>
+          <w:color w:val="808080"/>
+          <w:sz w:val="27"/>
+          <w:szCs w:val="27"/>
+        </w:rPr>
+        <w:t>&lt;/</w:t>
+      </w:r>
+      <w:r>
+        <w:rPr>
+          <w:rFonts w:ascii="Consolas" w:eastAsia="Times New Roman" w:hAnsi="Consolas" w:cs="Times New Roman"/>
+          <w:color w:val="569CD6"/>
+          <w:sz w:val="27"/>
+          <w:szCs w:val="27"/>
+        </w:rPr>
+        <w:t>h1</w:t>
+      </w:r>
+      <w:r>
+        <w:rPr>
+          <w:rFonts w:ascii="Consolas" w:eastAsia="Times New Roman" w:hAnsi="Consolas" w:cs="Times New Roman"/>
+          <w:color w:val="808080"/>
+          <w:sz w:val="27"/>
+          <w:szCs w:val="27"/>
+        </w:rPr>
+        <w:t>&gt;</w:t>
+      </w:r>
+    </w:p>
+    <w:p>
+      <w:pPr>
+        <w:shd w:val="clear" w:color="auto" w:fill="1E1E1E"/>
+        <w:spacing w:after="0" w:line="360" w:lineRule="atLeast"/>
+        <w:rPr>
+          <w:rFonts w:ascii="Consolas" w:eastAsia="Times New Roman" w:hAnsi="Consolas" w:cs="Times New Roman"/>
+          <w:color w:val="D4D4D4"/>
+          <w:sz w:val="27"/>
+          <w:szCs w:val="27"/>
+        </w:rPr>
+      </w:pPr>
+    </w:p>
+    <w:p>
+      <w:pPr>
+        <w:shd w:val="clear" w:color="auto" w:fill="1E1E1E"/>
+        <w:spacing w:after="0" w:line="360" w:lineRule="atLeast"/>
+        <w:rPr>
+          <w:rFonts w:ascii="Consolas" w:eastAsia="Times New Roman" w:hAnsi="Consolas" w:cs="Times New Roman"/>
+          <w:color w:val="D4D4D4"/>
+          <w:sz w:val="27"/>
+          <w:szCs w:val="27"/>
+        </w:rPr>
+      </w:pPr>
+      <w:r>
+        <w:rPr>
+          <w:rFonts w:ascii="Consolas" w:eastAsia="Times New Roman" w:hAnsi="Consolas" w:cs="Times New Roman"/>
+          <w:color w:val="808080"/>
+          <w:sz w:val="27"/>
+          <w:szCs w:val="27"/>
+        </w:rPr>
+        <w:t>&lt;</w:t>
+      </w:r>
+      <w:r>
+        <w:rPr>
+          <w:rFonts w:ascii="Consolas" w:eastAsia="Times New Roman" w:hAnsi="Consolas" w:cs="Times New Roman"/>
+          <w:color w:val="569CD6"/>
+          <w:sz w:val="27"/>
+          <w:szCs w:val="27"/>
+        </w:rPr>
+        <w:t>input</w:t>
+      </w:r>
+      <w:r>
+        <w:rPr>
+          <w:rFonts w:ascii="Consolas" w:eastAsia="Times New Roman" w:hAnsi="Consolas" w:cs="Times New Roman"/>
+          <w:color w:val="D4D4D4"/>
+          <w:sz w:val="27"/>
+          <w:szCs w:val="27"/>
+        </w:rPr>
+        <w:t xml:space="preserve"> </w:t>
+      </w:r>
+      <w:r>
+        <w:rPr>
+          <w:rFonts w:ascii="Consolas" w:eastAsia="Times New Roman" w:hAnsi="Consolas" w:cs="Times New Roman"/>
+          <w:color w:val="9CDCFE"/>
+          <w:sz w:val="27"/>
+          <w:szCs w:val="27"/>
+        </w:rPr>
+        <w:t>type</w:t>
+      </w:r>
+      <w:r>
+        <w:rPr>
+          <w:rFonts w:ascii="Consolas" w:eastAsia="Times New Roman" w:hAnsi="Consolas" w:cs="Times New Roman"/>
+          <w:color w:val="D4D4D4"/>
+          <w:sz w:val="27"/>
+          <w:szCs w:val="27"/>
+        </w:rPr>
+        <w:t>=</w:t>
+      </w:r>
+      <w:r>
+        <w:rPr>
+          <w:rFonts w:ascii="Consolas" w:eastAsia="Times New Roman" w:hAnsi="Consolas" w:cs="Times New Roman"/>
+          <w:color w:val="CE9178"/>
+          <w:sz w:val="27"/>
+          <w:szCs w:val="27"/>
+        </w:rPr>
+        <w:t>"text"</w:t>
+      </w:r>
+      <w:r>
+        <w:rPr>
+          <w:rFonts w:ascii="Consolas" w:eastAsia="Times New Roman" w:hAnsi="Consolas" w:cs="Times New Roman"/>
+          <w:color w:val="D4D4D4"/>
+          <w:sz w:val="27"/>
+          <w:szCs w:val="27"/>
+        </w:rPr>
+        <w:t xml:space="preserve"> </w:t>
+      </w:r>
+      <w:r>
+        <w:rPr>
+          <w:rFonts w:ascii="Consolas" w:eastAsia="Times New Roman" w:hAnsi="Consolas" w:cs="Times New Roman"/>
+          <w:color w:val="9CDCFE"/>
+          <w:sz w:val="27"/>
+          <w:szCs w:val="27"/>
+        </w:rPr>
+        <w:t>(</w:t>
+      </w:r>
+      <w:proofErr w:type="spellStart"/>
+      <w:r>
+        <w:rPr>
+          <w:rFonts w:ascii="Consolas" w:eastAsia="Times New Roman" w:hAnsi="Consolas" w:cs="Times New Roman"/>
+          <w:color w:val="9CDCFE"/>
+          <w:sz w:val="27"/>
+          <w:szCs w:val="27"/>
+        </w:rPr>
+        <w:t>keyup</w:t>
+      </w:r>
+      <w:proofErr w:type="spellEnd"/>
+      <w:proofErr w:type="gramStart"/>
+      <w:r>
+        <w:rPr>
+          <w:rFonts w:ascii="Consolas" w:eastAsia="Times New Roman" w:hAnsi="Consolas" w:cs="Times New Roman"/>
+          <w:color w:val="9CDCFE"/>
+          <w:sz w:val="27"/>
+          <w:szCs w:val="27"/>
+        </w:rPr>
+        <w:t>)</w:t>
+      </w:r>
+      <w:r>
+        <w:rPr>
+          <w:rFonts w:ascii="Consolas" w:eastAsia="Times New Roman" w:hAnsi="Consolas" w:cs="Times New Roman"/>
+          <w:color w:val="D4D4D4"/>
+          <w:sz w:val="27"/>
+          <w:szCs w:val="27"/>
+        </w:rPr>
+        <w:t>=</w:t>
+      </w:r>
+      <w:proofErr w:type="gramEnd"/>
+      <w:r>
+        <w:rPr>
+          <w:rFonts w:ascii="Consolas" w:eastAsia="Times New Roman" w:hAnsi="Consolas" w:cs="Times New Roman"/>
+          <w:color w:val="CE9178"/>
+          <w:sz w:val="27"/>
+          <w:szCs w:val="27"/>
+        </w:rPr>
+        <w:t>"0"</w:t>
+      </w:r>
+      <w:r>
+        <w:rPr>
+          <w:rFonts w:ascii="Consolas" w:eastAsia="Times New Roman" w:hAnsi="Consolas" w:cs="Times New Roman"/>
+          <w:color w:val="D4D4D4"/>
+          <w:sz w:val="27"/>
+          <w:szCs w:val="27"/>
+        </w:rPr>
+        <w:t xml:space="preserve"> </w:t>
+      </w:r>
+      <w:r>
+        <w:rPr>
+          <w:rFonts w:ascii="Consolas" w:eastAsia="Times New Roman" w:hAnsi="Consolas" w:cs="Times New Roman"/>
+          <w:color w:val="9CDCFE"/>
+          <w:sz w:val="27"/>
+          <w:szCs w:val="27"/>
+        </w:rPr>
+        <w:t>#</w:t>
+      </w:r>
+      <w:proofErr w:type="spellStart"/>
+      <w:r>
+        <w:rPr>
+          <w:rFonts w:ascii="Consolas" w:eastAsia="Times New Roman" w:hAnsi="Consolas" w:cs="Times New Roman"/>
+          <w:color w:val="9CDCFE"/>
+          <w:sz w:val="27"/>
+          <w:szCs w:val="27"/>
+        </w:rPr>
+        <w:t>ptext</w:t>
+      </w:r>
+      <w:proofErr w:type="spellEnd"/>
+      <w:r>
+        <w:rPr>
+          <w:rFonts w:ascii="Consolas" w:eastAsia="Times New Roman" w:hAnsi="Consolas" w:cs="Times New Roman"/>
+          <w:color w:val="808080"/>
+          <w:sz w:val="27"/>
+          <w:szCs w:val="27"/>
+        </w:rPr>
+        <w:t>/&gt;</w:t>
+      </w:r>
+    </w:p>
+    <w:p>
+      <w:pPr>
+        <w:shd w:val="clear" w:color="auto" w:fill="1E1E1E"/>
+        <w:spacing w:after="270" w:line="360" w:lineRule="atLeast"/>
+        <w:rPr>
+          <w:rFonts w:ascii="Consolas" w:eastAsia="Times New Roman" w:hAnsi="Consolas" w:cs="Times New Roman"/>
+          <w:color w:val="D4D4D4"/>
+          <w:sz w:val="27"/>
+          <w:szCs w:val="27"/>
+        </w:rPr>
+      </w:pPr>
+    </w:p>
+    <w:p>
+      <w:pPr>
+        <w:shd w:val="clear" w:color="auto" w:fill="1E1E1E"/>
+        <w:spacing w:after="0" w:line="360" w:lineRule="atLeast"/>
+        <w:rPr>
+          <w:rFonts w:ascii="Consolas" w:eastAsia="Times New Roman" w:hAnsi="Consolas" w:cs="Times New Roman"/>
+          <w:color w:val="D4D4D4"/>
+          <w:sz w:val="27"/>
+          <w:szCs w:val="27"/>
+        </w:rPr>
+      </w:pPr>
+      <w:r>
+        <w:rPr>
+          <w:rFonts w:ascii="Consolas" w:eastAsia="Times New Roman" w:hAnsi="Consolas" w:cs="Times New Roman"/>
+          <w:color w:val="808080"/>
+          <w:sz w:val="27"/>
+          <w:szCs w:val="27"/>
+          <w:highlight w:val="darkBlue"/>
+        </w:rPr>
+        <w:t>&lt;</w:t>
+      </w:r>
+      <w:r>
+        <w:rPr>
+          <w:rFonts w:ascii="Consolas" w:eastAsia="Times New Roman" w:hAnsi="Consolas" w:cs="Times New Roman"/>
+          <w:color w:val="569CD6"/>
+          <w:sz w:val="27"/>
+          <w:szCs w:val="27"/>
+          <w:highlight w:val="darkBlue"/>
+        </w:rPr>
+        <w:t>h3</w:t>
+      </w:r>
+      <w:r>
+        <w:rPr>
+          <w:rFonts w:ascii="Consolas" w:eastAsia="Times New Roman" w:hAnsi="Consolas" w:cs="Times New Roman"/>
+          <w:color w:val="808080"/>
+          <w:sz w:val="27"/>
+          <w:szCs w:val="27"/>
+          <w:highlight w:val="darkBlue"/>
+        </w:rPr>
+        <w:t>&gt;</w:t>
+      </w:r>
+      <w:r>
+        <w:rPr>
+          <w:rFonts w:ascii="Consolas" w:eastAsia="Times New Roman" w:hAnsi="Consolas" w:cs="Times New Roman"/>
+          <w:color w:val="D4D4D4"/>
+          <w:sz w:val="27"/>
+          <w:szCs w:val="27"/>
+          <w:highlight w:val="darkBlue"/>
+        </w:rPr>
+        <w:t xml:space="preserve">Value coming from child component is : </w:t>
+      </w:r>
+      <w:r>
+        <w:rPr>
+          <w:rFonts w:ascii="Consolas" w:eastAsia="Times New Roman" w:hAnsi="Consolas" w:cs="Times New Roman"/>
+          <w:color w:val="808080"/>
+          <w:sz w:val="27"/>
+          <w:szCs w:val="27"/>
+          <w:highlight w:val="darkBlue"/>
+        </w:rPr>
+        <w:t>&lt;</w:t>
+      </w:r>
+      <w:r>
+        <w:rPr>
+          <w:rFonts w:ascii="Consolas" w:eastAsia="Times New Roman" w:hAnsi="Consolas" w:cs="Times New Roman"/>
+          <w:color w:val="569CD6"/>
+          <w:sz w:val="27"/>
+          <w:szCs w:val="27"/>
+          <w:highlight w:val="darkBlue"/>
+        </w:rPr>
+        <w:t>b</w:t>
+      </w:r>
+      <w:proofErr w:type="gramStart"/>
+      <w:r>
+        <w:rPr>
+          <w:rFonts w:ascii="Consolas" w:eastAsia="Times New Roman" w:hAnsi="Consolas" w:cs="Times New Roman"/>
+          <w:color w:val="808080"/>
+          <w:sz w:val="27"/>
+          <w:szCs w:val="27"/>
+          <w:highlight w:val="darkBlue"/>
+        </w:rPr>
+        <w:t>&gt;</w:t>
+      </w:r>
+      <w:r>
+        <w:rPr>
+          <w:rFonts w:ascii="Consolas" w:eastAsia="Times New Roman" w:hAnsi="Consolas" w:cs="Times New Roman"/>
+          <w:color w:val="D4D4D4"/>
+          <w:sz w:val="27"/>
+          <w:szCs w:val="27"/>
+          <w:highlight w:val="darkBlue"/>
+        </w:rPr>
+        <w:t>{</w:t>
+      </w:r>
+      <w:proofErr w:type="gramEnd"/>
+      <w:r>
+        <w:rPr>
+          <w:rFonts w:ascii="Consolas" w:eastAsia="Times New Roman" w:hAnsi="Consolas" w:cs="Times New Roman"/>
+          <w:color w:val="D4D4D4"/>
+          <w:sz w:val="27"/>
+          <w:szCs w:val="27"/>
+          <w:highlight w:val="darkBlue"/>
+        </w:rPr>
+        <w:t>{</w:t>
+      </w:r>
+      <w:proofErr w:type="spellStart"/>
+      <w:r>
+        <w:rPr>
+          <w:rFonts w:ascii="Consolas" w:eastAsia="Times New Roman" w:hAnsi="Consolas" w:cs="Times New Roman"/>
+          <w:color w:val="D4D4D4"/>
+          <w:sz w:val="27"/>
+          <w:szCs w:val="27"/>
+          <w:highlight w:val="darkBlue"/>
+        </w:rPr>
+        <w:t>cdata</w:t>
+      </w:r>
+      <w:proofErr w:type="spellEnd"/>
+      <w:r>
+        <w:rPr>
+          <w:rFonts w:ascii="Consolas" w:eastAsia="Times New Roman" w:hAnsi="Consolas" w:cs="Times New Roman"/>
+          <w:color w:val="D4D4D4"/>
+          <w:sz w:val="27"/>
+          <w:szCs w:val="27"/>
+          <w:highlight w:val="darkBlue"/>
+        </w:rPr>
+        <w:t>}}</w:t>
+      </w:r>
+      <w:r>
+        <w:rPr>
+          <w:rFonts w:ascii="Consolas" w:eastAsia="Times New Roman" w:hAnsi="Consolas" w:cs="Times New Roman"/>
+          <w:color w:val="808080"/>
+          <w:sz w:val="27"/>
+          <w:szCs w:val="27"/>
+          <w:highlight w:val="darkBlue"/>
+        </w:rPr>
+        <w:t>&lt;/</w:t>
+      </w:r>
+      <w:r>
+        <w:rPr>
+          <w:rFonts w:ascii="Consolas" w:eastAsia="Times New Roman" w:hAnsi="Consolas" w:cs="Times New Roman"/>
+          <w:color w:val="569CD6"/>
+          <w:sz w:val="27"/>
+          <w:szCs w:val="27"/>
+          <w:highlight w:val="darkBlue"/>
+        </w:rPr>
+        <w:t>b</w:t>
+      </w:r>
+      <w:r>
+        <w:rPr>
+          <w:rFonts w:ascii="Consolas" w:eastAsia="Times New Roman" w:hAnsi="Consolas" w:cs="Times New Roman"/>
+          <w:color w:val="808080"/>
+          <w:sz w:val="27"/>
+          <w:szCs w:val="27"/>
+          <w:highlight w:val="darkBlue"/>
+        </w:rPr>
+        <w:t>&gt;&lt;/</w:t>
+      </w:r>
+      <w:r>
+        <w:rPr>
+          <w:rFonts w:ascii="Consolas" w:eastAsia="Times New Roman" w:hAnsi="Consolas" w:cs="Times New Roman"/>
+          <w:color w:val="569CD6"/>
+          <w:sz w:val="27"/>
+          <w:szCs w:val="27"/>
+          <w:highlight w:val="darkBlue"/>
+        </w:rPr>
+        <w:t>h3</w:t>
+      </w:r>
+      <w:r>
+        <w:rPr>
+          <w:rFonts w:ascii="Consolas" w:eastAsia="Times New Roman" w:hAnsi="Consolas" w:cs="Times New Roman"/>
+          <w:color w:val="808080"/>
+          <w:sz w:val="27"/>
+          <w:szCs w:val="27"/>
+          <w:highlight w:val="darkBlue"/>
+        </w:rPr>
+        <w:t>&gt;</w:t>
+      </w:r>
+    </w:p>
+    <w:p>
+      <w:pPr>
+        <w:shd w:val="clear" w:color="auto" w:fill="1E1E1E"/>
+        <w:spacing w:after="0" w:line="360" w:lineRule="atLeast"/>
+        <w:rPr>
+          <w:rFonts w:ascii="Consolas" w:eastAsia="Times New Roman" w:hAnsi="Consolas" w:cs="Times New Roman"/>
+          <w:color w:val="D4D4D4"/>
+          <w:sz w:val="27"/>
+          <w:szCs w:val="27"/>
+        </w:rPr>
+      </w:pPr>
+    </w:p>
+    <w:p>
+      <w:pPr>
+        <w:shd w:val="clear" w:color="auto" w:fill="1E1E1E"/>
+        <w:spacing w:after="0" w:line="360" w:lineRule="atLeast"/>
+        <w:rPr>
+          <w:rFonts w:ascii="Consolas" w:eastAsia="Times New Roman" w:hAnsi="Consolas" w:cs="Times New Roman"/>
+          <w:color w:val="D4D4D4"/>
+          <w:sz w:val="27"/>
+          <w:szCs w:val="27"/>
+        </w:rPr>
+      </w:pPr>
+      <w:r>
+        <w:rPr>
+          <w:rFonts w:ascii="Consolas" w:eastAsia="Times New Roman" w:hAnsi="Consolas" w:cs="Times New Roman"/>
+          <w:color w:val="808080"/>
+          <w:sz w:val="27"/>
+          <w:szCs w:val="27"/>
+        </w:rPr>
+        <w:t>&lt;</w:t>
+      </w:r>
+      <w:r>
+        <w:rPr>
+          <w:rFonts w:ascii="Consolas" w:eastAsia="Times New Roman" w:hAnsi="Consolas" w:cs="Times New Roman"/>
+          <w:color w:val="569CD6"/>
+          <w:sz w:val="27"/>
+          <w:szCs w:val="27"/>
+        </w:rPr>
+        <w:t>app-child</w:t>
+      </w:r>
+      <w:r>
+        <w:rPr>
+          <w:rFonts w:ascii="Consolas" w:eastAsia="Times New Roman" w:hAnsi="Consolas" w:cs="Times New Roman"/>
+          <w:color w:val="D4D4D4"/>
+          <w:sz w:val="27"/>
+          <w:szCs w:val="27"/>
+        </w:rPr>
+        <w:t xml:space="preserve"> </w:t>
+      </w:r>
+      <w:r>
+        <w:rPr>
+          <w:rFonts w:ascii="Consolas" w:eastAsia="Times New Roman" w:hAnsi="Consolas" w:cs="Times New Roman"/>
+          <w:color w:val="9CDCFE"/>
+          <w:sz w:val="27"/>
+          <w:szCs w:val="27"/>
+        </w:rPr>
+        <w:t>[</w:t>
+      </w:r>
+      <w:proofErr w:type="spellStart"/>
+      <w:r>
+        <w:rPr>
+          <w:rFonts w:ascii="Consolas" w:eastAsia="Times New Roman" w:hAnsi="Consolas" w:cs="Times New Roman"/>
+          <w:color w:val="9CDCFE"/>
+          <w:sz w:val="27"/>
+          <w:szCs w:val="27"/>
+        </w:rPr>
+        <w:t>pdata</w:t>
+      </w:r>
+      <w:proofErr w:type="spellEnd"/>
+      <w:proofErr w:type="gramStart"/>
+      <w:r>
+        <w:rPr>
+          <w:rFonts w:ascii="Consolas" w:eastAsia="Times New Roman" w:hAnsi="Consolas" w:cs="Times New Roman"/>
+          <w:color w:val="9CDCFE"/>
+          <w:sz w:val="27"/>
+          <w:szCs w:val="27"/>
+        </w:rPr>
+        <w:t>]</w:t>
+      </w:r>
+      <w:r>
+        <w:rPr>
+          <w:rFonts w:ascii="Consolas" w:eastAsia="Times New Roman" w:hAnsi="Consolas" w:cs="Times New Roman"/>
+          <w:color w:val="D4D4D4"/>
+          <w:sz w:val="27"/>
+          <w:szCs w:val="27"/>
+        </w:rPr>
+        <w:t>=</w:t>
+      </w:r>
+      <w:proofErr w:type="gramEnd"/>
+      <w:r>
+        <w:rPr>
+          <w:rFonts w:ascii="Consolas" w:eastAsia="Times New Roman" w:hAnsi="Consolas" w:cs="Times New Roman"/>
+          <w:color w:val="CE9178"/>
+          <w:sz w:val="27"/>
+          <w:szCs w:val="27"/>
+        </w:rPr>
+        <w:t>"</w:t>
+      </w:r>
+      <w:proofErr w:type="spellStart"/>
+      <w:r>
+        <w:rPr>
+          <w:rFonts w:ascii="Consolas" w:eastAsia="Times New Roman" w:hAnsi="Consolas" w:cs="Times New Roman"/>
+          <w:color w:val="CE9178"/>
+          <w:sz w:val="27"/>
+          <w:szCs w:val="27"/>
+        </w:rPr>
+        <w:t>ptext.value</w:t>
+      </w:r>
+      <w:proofErr w:type="spellEnd"/>
+      <w:r>
+        <w:rPr>
+          <w:rFonts w:ascii="Consolas" w:eastAsia="Times New Roman" w:hAnsi="Consolas" w:cs="Times New Roman"/>
+          <w:color w:val="CE9178"/>
+          <w:sz w:val="27"/>
+          <w:szCs w:val="27"/>
+        </w:rPr>
+        <w:t>"</w:t>
+      </w:r>
+      <w:r>
+        <w:rPr>
+          <w:rFonts w:ascii="Consolas" w:eastAsia="Times New Roman" w:hAnsi="Consolas" w:cs="Times New Roman"/>
+          <w:color w:val="D4D4D4"/>
+          <w:sz w:val="27"/>
+          <w:szCs w:val="27"/>
+        </w:rPr>
+        <w:t xml:space="preserve"> </w:t>
+      </w:r>
+      <w:r>
+        <w:rPr>
+          <w:rFonts w:ascii="Consolas" w:eastAsia="Times New Roman" w:hAnsi="Consolas" w:cs="Times New Roman"/>
+          <w:color w:val="9CDCFE"/>
+          <w:sz w:val="27"/>
+          <w:szCs w:val="27"/>
+          <w:highlight w:val="darkBlue"/>
+        </w:rPr>
+        <w:t>(</w:t>
+      </w:r>
+      <w:proofErr w:type="spellStart"/>
+      <w:r>
+        <w:rPr>
+          <w:rFonts w:ascii="Consolas" w:eastAsia="Times New Roman" w:hAnsi="Consolas" w:cs="Times New Roman"/>
+          <w:color w:val="9CDCFE"/>
+          <w:sz w:val="27"/>
+          <w:szCs w:val="27"/>
+          <w:highlight w:val="darkBlue"/>
+        </w:rPr>
+        <w:t>cevent</w:t>
+      </w:r>
+      <w:proofErr w:type="spellEnd"/>
+      <w:r>
+        <w:rPr>
+          <w:rFonts w:ascii="Consolas" w:eastAsia="Times New Roman" w:hAnsi="Consolas" w:cs="Times New Roman"/>
+          <w:color w:val="9CDCFE"/>
+          <w:sz w:val="27"/>
+          <w:szCs w:val="27"/>
+          <w:highlight w:val="darkBlue"/>
+        </w:rPr>
+        <w:t>)</w:t>
+      </w:r>
+      <w:r>
+        <w:rPr>
+          <w:rFonts w:ascii="Consolas" w:eastAsia="Times New Roman" w:hAnsi="Consolas" w:cs="Times New Roman"/>
+          <w:color w:val="D4D4D4"/>
+          <w:sz w:val="27"/>
+          <w:szCs w:val="27"/>
+          <w:highlight w:val="darkBlue"/>
+        </w:rPr>
+        <w:t>=</w:t>
+      </w:r>
+      <w:r>
+        <w:rPr>
+          <w:rFonts w:ascii="Consolas" w:eastAsia="Times New Roman" w:hAnsi="Consolas" w:cs="Times New Roman"/>
+          <w:color w:val="CE9178"/>
+          <w:sz w:val="27"/>
+          <w:szCs w:val="27"/>
+          <w:highlight w:val="darkBlue"/>
+        </w:rPr>
+        <w:t>"</w:t>
+      </w:r>
+      <w:proofErr w:type="spellStart"/>
+      <w:r>
+        <w:rPr>
+          <w:rFonts w:ascii="Consolas" w:eastAsia="Times New Roman" w:hAnsi="Consolas" w:cs="Times New Roman"/>
+          <w:color w:val="CE9178"/>
+          <w:sz w:val="27"/>
+          <w:szCs w:val="27"/>
+          <w:highlight w:val="darkBlue"/>
+        </w:rPr>
+        <w:t>cdata</w:t>
+      </w:r>
+      <w:proofErr w:type="spellEnd"/>
+      <w:r>
+        <w:rPr>
+          <w:rFonts w:ascii="Consolas" w:eastAsia="Times New Roman" w:hAnsi="Consolas" w:cs="Times New Roman"/>
+          <w:color w:val="CE9178"/>
+          <w:sz w:val="27"/>
+          <w:szCs w:val="27"/>
+          <w:highlight w:val="darkBlue"/>
+        </w:rPr>
+        <w:t>=$event"</w:t>
+      </w:r>
+      <w:r>
+        <w:rPr>
+          <w:rFonts w:ascii="Consolas" w:eastAsia="Times New Roman" w:hAnsi="Consolas" w:cs="Times New Roman"/>
+          <w:color w:val="808080"/>
+          <w:sz w:val="27"/>
+          <w:szCs w:val="27"/>
+        </w:rPr>
+        <w:t>&gt;&lt;/</w:t>
+      </w:r>
+      <w:r>
+        <w:rPr>
+          <w:rFonts w:ascii="Consolas" w:eastAsia="Times New Roman" w:hAnsi="Consolas" w:cs="Times New Roman"/>
+          <w:color w:val="569CD6"/>
+          <w:sz w:val="27"/>
+          <w:szCs w:val="27"/>
+        </w:rPr>
+        <w:t>app-child</w:t>
+      </w:r>
+      <w:r>
+        <w:rPr>
+          <w:rFonts w:ascii="Consolas" w:eastAsia="Times New Roman" w:hAnsi="Consolas" w:cs="Times New Roman"/>
+          <w:color w:val="808080"/>
+          <w:sz w:val="27"/>
+          <w:szCs w:val="27"/>
+        </w:rPr>
+        <w:t>&gt;</w:t>
+      </w:r>
+    </w:p>
+    <w:p/>
+    <w:p/>
+    <w:p>
+      <w:r>
+        <w:t xml:space="preserve">Declare </w:t>
+      </w:r>
+      <w:proofErr w:type="spellStart"/>
+      <w:r>
+        <w:t>cdata</w:t>
+      </w:r>
+      <w:proofErr w:type="spellEnd"/>
+      <w:r>
+        <w:t xml:space="preserve"> in </w:t>
+      </w:r>
+      <w:proofErr w:type="spellStart"/>
+      <w:r>
+        <w:t>app.component.ts</w:t>
+      </w:r>
+      <w:proofErr w:type="spellEnd"/>
+    </w:p>
+    <w:p/>
+    <w:p>
+      <w:pPr>
+        <w:shd w:val="clear" w:color="auto" w:fill="1E1E1E"/>
+        <w:spacing w:after="0" w:line="360" w:lineRule="atLeast"/>
+        <w:rPr>
+          <w:rFonts w:ascii="Consolas" w:eastAsia="Times New Roman" w:hAnsi="Consolas" w:cs="Times New Roman"/>
+          <w:color w:val="D4D4D4"/>
+          <w:sz w:val="27"/>
+          <w:szCs w:val="27"/>
+        </w:rPr>
+      </w:pPr>
+      <w:proofErr w:type="gramStart"/>
+      <w:r>
+        <w:rPr>
+          <w:rFonts w:ascii="Consolas" w:eastAsia="Times New Roman" w:hAnsi="Consolas" w:cs="Times New Roman"/>
+          <w:color w:val="C586C0"/>
+          <w:sz w:val="27"/>
+          <w:szCs w:val="27"/>
+        </w:rPr>
+        <w:t>import</w:t>
+      </w:r>
+      <w:proofErr w:type="gramEnd"/>
+      <w:r>
+        <w:rPr>
+          <w:rFonts w:ascii="Consolas" w:eastAsia="Times New Roman" w:hAnsi="Consolas" w:cs="Times New Roman"/>
+          <w:color w:val="D4D4D4"/>
+          <w:sz w:val="27"/>
+          <w:szCs w:val="27"/>
+        </w:rPr>
+        <w:t xml:space="preserve"> { </w:t>
+      </w:r>
+      <w:r>
+        <w:rPr>
+          <w:rFonts w:ascii="Consolas" w:eastAsia="Times New Roman" w:hAnsi="Consolas" w:cs="Times New Roman"/>
+          <w:color w:val="9CDCFE"/>
+          <w:sz w:val="27"/>
+          <w:szCs w:val="27"/>
+        </w:rPr>
+        <w:t>Component</w:t>
+      </w:r>
+      <w:r>
+        <w:rPr>
+          <w:rFonts w:ascii="Consolas" w:eastAsia="Times New Roman" w:hAnsi="Consolas" w:cs="Times New Roman"/>
+          <w:color w:val="D4D4D4"/>
+          <w:sz w:val="27"/>
+          <w:szCs w:val="27"/>
+        </w:rPr>
+        <w:t xml:space="preserve"> } </w:t>
+      </w:r>
+      <w:r>
+        <w:rPr>
+          <w:rFonts w:ascii="Consolas" w:eastAsia="Times New Roman" w:hAnsi="Consolas" w:cs="Times New Roman"/>
+          <w:color w:val="C586C0"/>
+          <w:sz w:val="27"/>
+          <w:szCs w:val="27"/>
+        </w:rPr>
+        <w:t>from</w:t>
+      </w:r>
+      <w:r>
+        <w:rPr>
+          <w:rFonts w:ascii="Consolas" w:eastAsia="Times New Roman" w:hAnsi="Consolas" w:cs="Times New Roman"/>
+          <w:color w:val="D4D4D4"/>
+          <w:sz w:val="27"/>
+          <w:szCs w:val="27"/>
+        </w:rPr>
+        <w:t xml:space="preserve"> </w:t>
+      </w:r>
+      <w:r>
+        <w:rPr>
+          <w:rFonts w:ascii="Consolas" w:eastAsia="Times New Roman" w:hAnsi="Consolas" w:cs="Times New Roman"/>
+          <w:color w:val="CE9178"/>
+          <w:sz w:val="27"/>
+          <w:szCs w:val="27"/>
+        </w:rPr>
+        <w:t>'@angular/core'</w:t>
+      </w:r>
+      <w:r>
+        <w:rPr>
+          <w:rFonts w:ascii="Consolas" w:eastAsia="Times New Roman" w:hAnsi="Consolas" w:cs="Times New Roman"/>
+          <w:color w:val="D4D4D4"/>
+          <w:sz w:val="27"/>
+          <w:szCs w:val="27"/>
+        </w:rPr>
+        <w:t>;</w:t>
+      </w:r>
+    </w:p>
+    <w:p>
+      <w:pPr>
+        <w:shd w:val="clear" w:color="auto" w:fill="1E1E1E"/>
+        <w:spacing w:after="0" w:line="360" w:lineRule="atLeast"/>
+        <w:rPr>
+          <w:rFonts w:ascii="Consolas" w:eastAsia="Times New Roman" w:hAnsi="Consolas" w:cs="Times New Roman"/>
+          <w:color w:val="D4D4D4"/>
+          <w:sz w:val="27"/>
+          <w:szCs w:val="27"/>
+        </w:rPr>
+      </w:pPr>
+    </w:p>
+    <w:p>
+      <w:pPr>
+        <w:shd w:val="clear" w:color="auto" w:fill="1E1E1E"/>
+        <w:spacing w:after="0" w:line="360" w:lineRule="atLeast"/>
+        <w:rPr>
+          <w:rFonts w:ascii="Consolas" w:eastAsia="Times New Roman" w:hAnsi="Consolas" w:cs="Times New Roman"/>
+          <w:color w:val="D4D4D4"/>
+          <w:sz w:val="27"/>
+          <w:szCs w:val="27"/>
+        </w:rPr>
+      </w:pPr>
+      <w:proofErr w:type="gramStart"/>
+      <w:r>
+        <w:rPr>
+          <w:rFonts w:ascii="Consolas" w:eastAsia="Times New Roman" w:hAnsi="Consolas" w:cs="Times New Roman"/>
+          <w:color w:val="D4D4D4"/>
+          <w:sz w:val="27"/>
+          <w:szCs w:val="27"/>
+        </w:rPr>
+        <w:t>@</w:t>
+      </w:r>
+      <w:r>
+        <w:rPr>
+          <w:rFonts w:ascii="Consolas" w:eastAsia="Times New Roman" w:hAnsi="Consolas" w:cs="Times New Roman"/>
+          <w:color w:val="4EC9B0"/>
+          <w:sz w:val="27"/>
+          <w:szCs w:val="27"/>
+        </w:rPr>
+        <w:t>Component</w:t>
+      </w:r>
+      <w:r>
+        <w:rPr>
+          <w:rFonts w:ascii="Consolas" w:eastAsia="Times New Roman" w:hAnsi="Consolas" w:cs="Times New Roman"/>
+          <w:color w:val="D4D4D4"/>
+          <w:sz w:val="27"/>
+          <w:szCs w:val="27"/>
+        </w:rPr>
+        <w:t>({</w:t>
+      </w:r>
+      <w:proofErr w:type="gramEnd"/>
+    </w:p>
+    <w:p>
+      <w:pPr>
+        <w:shd w:val="clear" w:color="auto" w:fill="1E1E1E"/>
+        <w:spacing w:after="0" w:line="360" w:lineRule="atLeast"/>
+        <w:rPr>
+          <w:rFonts w:ascii="Consolas" w:eastAsia="Times New Roman" w:hAnsi="Consolas" w:cs="Times New Roman"/>
+          <w:color w:val="D4D4D4"/>
+          <w:sz w:val="27"/>
+          <w:szCs w:val="27"/>
+        </w:rPr>
+      </w:pPr>
+      <w:r>
+        <w:rPr>
+          <w:rFonts w:ascii="Consolas" w:eastAsia="Times New Roman" w:hAnsi="Consolas" w:cs="Times New Roman"/>
+          <w:color w:val="D4D4D4"/>
+          <w:sz w:val="27"/>
+          <w:szCs w:val="27"/>
+        </w:rPr>
+        <w:t xml:space="preserve">  </w:t>
+      </w:r>
+      <w:proofErr w:type="gramStart"/>
+      <w:r>
+        <w:rPr>
+          <w:rFonts w:ascii="Consolas" w:eastAsia="Times New Roman" w:hAnsi="Consolas" w:cs="Times New Roman"/>
+          <w:color w:val="9CDCFE"/>
+          <w:sz w:val="27"/>
+          <w:szCs w:val="27"/>
+        </w:rPr>
+        <w:t>selector</w:t>
+      </w:r>
+      <w:proofErr w:type="gramEnd"/>
+      <w:r>
+        <w:rPr>
+          <w:rFonts w:ascii="Consolas" w:eastAsia="Times New Roman" w:hAnsi="Consolas" w:cs="Times New Roman"/>
+          <w:color w:val="9CDCFE"/>
+          <w:sz w:val="27"/>
+          <w:szCs w:val="27"/>
+        </w:rPr>
+        <w:t>:</w:t>
+      </w:r>
+      <w:r>
+        <w:rPr>
+          <w:rFonts w:ascii="Consolas" w:eastAsia="Times New Roman" w:hAnsi="Consolas" w:cs="Times New Roman"/>
+          <w:color w:val="D4D4D4"/>
+          <w:sz w:val="27"/>
+          <w:szCs w:val="27"/>
+        </w:rPr>
+        <w:t xml:space="preserve"> </w:t>
+      </w:r>
+      <w:r>
+        <w:rPr>
+          <w:rFonts w:ascii="Consolas" w:eastAsia="Times New Roman" w:hAnsi="Consolas" w:cs="Times New Roman"/>
+          <w:color w:val="CE9178"/>
+          <w:sz w:val="27"/>
+          <w:szCs w:val="27"/>
+        </w:rPr>
+        <w:t>'app-root'</w:t>
+      </w:r>
+      <w:r>
+        <w:rPr>
+          <w:rFonts w:ascii="Consolas" w:eastAsia="Times New Roman" w:hAnsi="Consolas" w:cs="Times New Roman"/>
+          <w:color w:val="D4D4D4"/>
+          <w:sz w:val="27"/>
+          <w:szCs w:val="27"/>
+        </w:rPr>
+        <w:t>,</w:t>
+      </w:r>
+    </w:p>
+    <w:p>
+      <w:pPr>
+        <w:shd w:val="clear" w:color="auto" w:fill="1E1E1E"/>
+        <w:spacing w:after="0" w:line="360" w:lineRule="atLeast"/>
+        <w:rPr>
+          <w:rFonts w:ascii="Consolas" w:eastAsia="Times New Roman" w:hAnsi="Consolas" w:cs="Times New Roman"/>
+          <w:color w:val="D4D4D4"/>
+          <w:sz w:val="27"/>
+          <w:szCs w:val="27"/>
+        </w:rPr>
+      </w:pPr>
+      <w:r>
+        <w:rPr>
+          <w:rFonts w:ascii="Consolas" w:eastAsia="Times New Roman" w:hAnsi="Consolas" w:cs="Times New Roman"/>
+          <w:color w:val="D4D4D4"/>
+          <w:sz w:val="27"/>
+          <w:szCs w:val="27"/>
+        </w:rPr>
+        <w:t xml:space="preserve">  </w:t>
+      </w:r>
+      <w:proofErr w:type="spellStart"/>
+      <w:proofErr w:type="gramStart"/>
+      <w:r>
+        <w:rPr>
+          <w:rFonts w:ascii="Consolas" w:eastAsia="Times New Roman" w:hAnsi="Consolas" w:cs="Times New Roman"/>
+          <w:color w:val="9CDCFE"/>
+          <w:sz w:val="27"/>
+          <w:szCs w:val="27"/>
+        </w:rPr>
+        <w:t>templateUrl</w:t>
+      </w:r>
+      <w:proofErr w:type="spellEnd"/>
+      <w:proofErr w:type="gramEnd"/>
+      <w:r>
+        <w:rPr>
+          <w:rFonts w:ascii="Consolas" w:eastAsia="Times New Roman" w:hAnsi="Consolas" w:cs="Times New Roman"/>
+          <w:color w:val="9CDCFE"/>
+          <w:sz w:val="27"/>
+          <w:szCs w:val="27"/>
+        </w:rPr>
+        <w:t>:</w:t>
+      </w:r>
+      <w:r>
+        <w:rPr>
+          <w:rFonts w:ascii="Consolas" w:eastAsia="Times New Roman" w:hAnsi="Consolas" w:cs="Times New Roman"/>
+          <w:color w:val="D4D4D4"/>
+          <w:sz w:val="27"/>
+          <w:szCs w:val="27"/>
+        </w:rPr>
+        <w:t xml:space="preserve"> </w:t>
+      </w:r>
+      <w:r>
+        <w:rPr>
+          <w:rFonts w:ascii="Consolas" w:eastAsia="Times New Roman" w:hAnsi="Consolas" w:cs="Times New Roman"/>
+          <w:color w:val="CE9178"/>
+          <w:sz w:val="27"/>
+          <w:szCs w:val="27"/>
+        </w:rPr>
+        <w:t>'./app.component.html'</w:t>
+      </w:r>
+      <w:r>
+        <w:rPr>
+          <w:rFonts w:ascii="Consolas" w:eastAsia="Times New Roman" w:hAnsi="Consolas" w:cs="Times New Roman"/>
+          <w:color w:val="D4D4D4"/>
+          <w:sz w:val="27"/>
+          <w:szCs w:val="27"/>
+        </w:rPr>
+        <w:t>,</w:t>
+      </w:r>
+    </w:p>
+    <w:p>
+      <w:pPr>
+        <w:shd w:val="clear" w:color="auto" w:fill="1E1E1E"/>
+        <w:spacing w:after="0" w:line="360" w:lineRule="atLeast"/>
+        <w:rPr>
+          <w:rFonts w:ascii="Consolas" w:eastAsia="Times New Roman" w:hAnsi="Consolas" w:cs="Times New Roman"/>
+          <w:color w:val="D4D4D4"/>
+          <w:sz w:val="27"/>
+          <w:szCs w:val="27"/>
+        </w:rPr>
+      </w:pPr>
+      <w:r>
+        <w:rPr>
+          <w:rFonts w:ascii="Consolas" w:eastAsia="Times New Roman" w:hAnsi="Consolas" w:cs="Times New Roman"/>
+          <w:color w:val="D4D4D4"/>
+          <w:sz w:val="27"/>
+          <w:szCs w:val="27"/>
+        </w:rPr>
+        <w:t xml:space="preserve">  </w:t>
+      </w:r>
+      <w:proofErr w:type="spellStart"/>
+      <w:proofErr w:type="gramStart"/>
+      <w:r>
+        <w:rPr>
+          <w:rFonts w:ascii="Consolas" w:eastAsia="Times New Roman" w:hAnsi="Consolas" w:cs="Times New Roman"/>
+          <w:color w:val="9CDCFE"/>
+          <w:sz w:val="27"/>
+          <w:szCs w:val="27"/>
+        </w:rPr>
+        <w:t>styleUrls</w:t>
+      </w:r>
+      <w:proofErr w:type="spellEnd"/>
+      <w:proofErr w:type="gramEnd"/>
+      <w:r>
+        <w:rPr>
+          <w:rFonts w:ascii="Consolas" w:eastAsia="Times New Roman" w:hAnsi="Consolas" w:cs="Times New Roman"/>
+          <w:color w:val="9CDCFE"/>
+          <w:sz w:val="27"/>
+          <w:szCs w:val="27"/>
+        </w:rPr>
+        <w:t>:</w:t>
+      </w:r>
+      <w:r>
+        <w:rPr>
+          <w:rFonts w:ascii="Consolas" w:eastAsia="Times New Roman" w:hAnsi="Consolas" w:cs="Times New Roman"/>
+          <w:color w:val="D4D4D4"/>
+          <w:sz w:val="27"/>
+          <w:szCs w:val="27"/>
+        </w:rPr>
+        <w:t xml:space="preserve"> [</w:t>
+      </w:r>
+      <w:r>
+        <w:rPr>
+          <w:rFonts w:ascii="Consolas" w:eastAsia="Times New Roman" w:hAnsi="Consolas" w:cs="Times New Roman"/>
+          <w:color w:val="CE9178"/>
+          <w:sz w:val="27"/>
+          <w:szCs w:val="27"/>
+        </w:rPr>
+        <w:t>'./app.component.css'</w:t>
+      </w:r>
+      <w:r>
+        <w:rPr>
+          <w:rFonts w:ascii="Consolas" w:eastAsia="Times New Roman" w:hAnsi="Consolas" w:cs="Times New Roman"/>
+          <w:color w:val="D4D4D4"/>
+          <w:sz w:val="27"/>
+          <w:szCs w:val="27"/>
+        </w:rPr>
+        <w:t>]</w:t>
+      </w:r>
+    </w:p>
+    <w:p>
+      <w:pPr>
+        <w:shd w:val="clear" w:color="auto" w:fill="1E1E1E"/>
+        <w:spacing w:after="0" w:line="360" w:lineRule="atLeast"/>
+        <w:rPr>
+          <w:rFonts w:ascii="Consolas" w:eastAsia="Times New Roman" w:hAnsi="Consolas" w:cs="Times New Roman"/>
+          <w:color w:val="D4D4D4"/>
+          <w:sz w:val="27"/>
+          <w:szCs w:val="27"/>
+        </w:rPr>
+      </w:pPr>
+      <w:r>
+        <w:rPr>
+          <w:rFonts w:ascii="Consolas" w:eastAsia="Times New Roman" w:hAnsi="Consolas" w:cs="Times New Roman"/>
+          <w:color w:val="D4D4D4"/>
+          <w:sz w:val="27"/>
+          <w:szCs w:val="27"/>
+        </w:rPr>
+        <w:t>})</w:t>
+      </w:r>
+    </w:p>
+    <w:p>
+      <w:pPr>
+        <w:shd w:val="clear" w:color="auto" w:fill="1E1E1E"/>
+        <w:spacing w:after="0" w:line="360" w:lineRule="atLeast"/>
+        <w:rPr>
+          <w:rFonts w:ascii="Consolas" w:eastAsia="Times New Roman" w:hAnsi="Consolas" w:cs="Times New Roman"/>
+          <w:color w:val="D4D4D4"/>
+          <w:sz w:val="27"/>
+          <w:szCs w:val="27"/>
+        </w:rPr>
+      </w:pPr>
+      <w:proofErr w:type="gramStart"/>
+      <w:r>
+        <w:rPr>
+          <w:rFonts w:ascii="Consolas" w:eastAsia="Times New Roman" w:hAnsi="Consolas" w:cs="Times New Roman"/>
+          <w:color w:val="C586C0"/>
+          <w:sz w:val="27"/>
+          <w:szCs w:val="27"/>
+        </w:rPr>
+        <w:t>export</w:t>
+      </w:r>
+      <w:proofErr w:type="gramEnd"/>
+      <w:r>
+        <w:rPr>
+          <w:rFonts w:ascii="Consolas" w:eastAsia="Times New Roman" w:hAnsi="Consolas" w:cs="Times New Roman"/>
+          <w:color w:val="D4D4D4"/>
+          <w:sz w:val="27"/>
+          <w:szCs w:val="27"/>
+        </w:rPr>
+        <w:t xml:space="preserve"> </w:t>
+      </w:r>
+      <w:r>
+        <w:rPr>
+          <w:rFonts w:ascii="Consolas" w:eastAsia="Times New Roman" w:hAnsi="Consolas" w:cs="Times New Roman"/>
+          <w:color w:val="569CD6"/>
+          <w:sz w:val="27"/>
+          <w:szCs w:val="27"/>
+        </w:rPr>
+        <w:t>class</w:t>
+      </w:r>
+      <w:r>
+        <w:rPr>
+          <w:rFonts w:ascii="Consolas" w:eastAsia="Times New Roman" w:hAnsi="Consolas" w:cs="Times New Roman"/>
+          <w:color w:val="D4D4D4"/>
+          <w:sz w:val="27"/>
+          <w:szCs w:val="27"/>
+        </w:rPr>
+        <w:t xml:space="preserve"> </w:t>
+      </w:r>
+      <w:proofErr w:type="spellStart"/>
+      <w:r>
+        <w:rPr>
+          <w:rFonts w:ascii="Consolas" w:eastAsia="Times New Roman" w:hAnsi="Consolas" w:cs="Times New Roman"/>
+          <w:color w:val="4EC9B0"/>
+          <w:sz w:val="27"/>
+          <w:szCs w:val="27"/>
+        </w:rPr>
+        <w:t>AppComponent</w:t>
+      </w:r>
+      <w:proofErr w:type="spellEnd"/>
+      <w:r>
+        <w:rPr>
+          <w:rFonts w:ascii="Consolas" w:eastAsia="Times New Roman" w:hAnsi="Consolas" w:cs="Times New Roman"/>
+          <w:color w:val="D4D4D4"/>
+          <w:sz w:val="27"/>
+          <w:szCs w:val="27"/>
+        </w:rPr>
+        <w:t xml:space="preserve"> {</w:t>
+      </w:r>
+    </w:p>
+    <w:p>
+      <w:pPr>
+        <w:shd w:val="clear" w:color="auto" w:fill="1E1E1E"/>
+        <w:spacing w:after="0" w:line="360" w:lineRule="atLeast"/>
+        <w:rPr>
+          <w:rFonts w:ascii="Consolas" w:eastAsia="Times New Roman" w:hAnsi="Consolas" w:cs="Times New Roman"/>
+          <w:color w:val="D4D4D4"/>
+          <w:sz w:val="27"/>
+          <w:szCs w:val="27"/>
+        </w:rPr>
+      </w:pPr>
+      <w:r>
+        <w:rPr>
+          <w:rFonts w:ascii="Consolas" w:eastAsia="Times New Roman" w:hAnsi="Consolas" w:cs="Times New Roman"/>
+          <w:color w:val="D4D4D4"/>
+          <w:sz w:val="27"/>
+          <w:szCs w:val="27"/>
+        </w:rPr>
+        <w:t xml:space="preserve">  </w:t>
+      </w:r>
+      <w:proofErr w:type="gramStart"/>
+      <w:r>
+        <w:rPr>
+          <w:rFonts w:ascii="Consolas" w:eastAsia="Times New Roman" w:hAnsi="Consolas" w:cs="Times New Roman"/>
+          <w:color w:val="9CDCFE"/>
+          <w:sz w:val="27"/>
+          <w:szCs w:val="27"/>
+        </w:rPr>
+        <w:t>title</w:t>
+      </w:r>
+      <w:proofErr w:type="gramEnd"/>
+      <w:r>
+        <w:rPr>
+          <w:rFonts w:ascii="Consolas" w:eastAsia="Times New Roman" w:hAnsi="Consolas" w:cs="Times New Roman"/>
+          <w:color w:val="D4D4D4"/>
+          <w:sz w:val="27"/>
+          <w:szCs w:val="27"/>
+        </w:rPr>
+        <w:t xml:space="preserve"> = </w:t>
+      </w:r>
+      <w:r>
+        <w:rPr>
+          <w:rFonts w:ascii="Consolas" w:eastAsia="Times New Roman" w:hAnsi="Consolas" w:cs="Times New Roman"/>
+          <w:color w:val="CE9178"/>
+          <w:sz w:val="27"/>
+          <w:szCs w:val="27"/>
+        </w:rPr>
+        <w:t>'parent'</w:t>
+      </w:r>
+      <w:r>
+        <w:rPr>
+          <w:rFonts w:ascii="Consolas" w:eastAsia="Times New Roman" w:hAnsi="Consolas" w:cs="Times New Roman"/>
+          <w:color w:val="D4D4D4"/>
+          <w:sz w:val="27"/>
+          <w:szCs w:val="27"/>
+        </w:rPr>
+        <w:t>;</w:t>
+      </w:r>
+    </w:p>
+    <w:p>
+      <w:pPr>
+        <w:shd w:val="clear" w:color="auto" w:fill="1E1E1E"/>
+        <w:spacing w:after="0" w:line="360" w:lineRule="atLeast"/>
+        <w:rPr>
+          <w:rFonts w:ascii="Consolas" w:eastAsia="Times New Roman" w:hAnsi="Consolas" w:cs="Times New Roman"/>
+          <w:color w:val="D4D4D4"/>
+          <w:sz w:val="27"/>
+          <w:szCs w:val="27"/>
+        </w:rPr>
+      </w:pPr>
+      <w:r>
+        <w:rPr>
+          <w:rFonts w:ascii="Consolas" w:eastAsia="Times New Roman" w:hAnsi="Consolas" w:cs="Times New Roman"/>
+          <w:color w:val="D4D4D4"/>
+          <w:sz w:val="27"/>
+          <w:szCs w:val="27"/>
+        </w:rPr>
+        <w:t xml:space="preserve">  </w:t>
+      </w:r>
+      <w:proofErr w:type="spellStart"/>
+      <w:proofErr w:type="gramStart"/>
+      <w:r>
+        <w:rPr>
+          <w:rFonts w:ascii="Consolas" w:eastAsia="Times New Roman" w:hAnsi="Consolas" w:cs="Times New Roman"/>
+          <w:color w:val="9CDCFE"/>
+          <w:sz w:val="27"/>
+          <w:szCs w:val="27"/>
+          <w:highlight w:val="darkBlue"/>
+        </w:rPr>
+        <w:t>cdata</w:t>
+      </w:r>
+      <w:r>
+        <w:rPr>
+          <w:rFonts w:ascii="Consolas" w:eastAsia="Times New Roman" w:hAnsi="Consolas" w:cs="Times New Roman"/>
+          <w:color w:val="D4D4D4"/>
+          <w:sz w:val="27"/>
+          <w:szCs w:val="27"/>
+          <w:highlight w:val="darkBlue"/>
+        </w:rPr>
+        <w:t>:</w:t>
+      </w:r>
+      <w:proofErr w:type="gramEnd"/>
+      <w:r>
+        <w:rPr>
+          <w:rFonts w:ascii="Consolas" w:eastAsia="Times New Roman" w:hAnsi="Consolas" w:cs="Times New Roman"/>
+          <w:color w:val="4EC9B0"/>
+          <w:sz w:val="27"/>
+          <w:szCs w:val="27"/>
+          <w:highlight w:val="darkBlue"/>
+        </w:rPr>
+        <w:t>string</w:t>
+      </w:r>
+      <w:proofErr w:type="spellEnd"/>
+      <w:r>
+        <w:rPr>
+          <w:rFonts w:ascii="Consolas" w:eastAsia="Times New Roman" w:hAnsi="Consolas" w:cs="Times New Roman"/>
+          <w:color w:val="D4D4D4"/>
+          <w:sz w:val="27"/>
+          <w:szCs w:val="27"/>
+          <w:highlight w:val="darkBlue"/>
+        </w:rPr>
+        <w:t>=</w:t>
+      </w:r>
+      <w:r>
+        <w:rPr>
+          <w:rFonts w:ascii="Consolas" w:eastAsia="Times New Roman" w:hAnsi="Consolas" w:cs="Times New Roman"/>
+          <w:color w:val="CE9178"/>
+          <w:sz w:val="27"/>
+          <w:szCs w:val="27"/>
+          <w:highlight w:val="darkBlue"/>
+        </w:rPr>
+        <w:t>""</w:t>
+      </w:r>
+      <w:r>
+        <w:rPr>
+          <w:rFonts w:ascii="Consolas" w:eastAsia="Times New Roman" w:hAnsi="Consolas" w:cs="Times New Roman"/>
+          <w:color w:val="D4D4D4"/>
+          <w:sz w:val="27"/>
+          <w:szCs w:val="27"/>
+          <w:highlight w:val="darkBlue"/>
+        </w:rPr>
+        <w:t>;</w:t>
+      </w:r>
+    </w:p>
+    <w:p>
+      <w:pPr>
+        <w:shd w:val="clear" w:color="auto" w:fill="1E1E1E"/>
+        <w:spacing w:after="0" w:line="360" w:lineRule="atLeast"/>
+        <w:rPr>
+          <w:rFonts w:ascii="Consolas" w:eastAsia="Times New Roman" w:hAnsi="Consolas" w:cs="Times New Roman"/>
+          <w:color w:val="D4D4D4"/>
+          <w:sz w:val="27"/>
+          <w:szCs w:val="27"/>
+        </w:rPr>
+      </w:pPr>
+      <w:r>
+        <w:rPr>
+          <w:rFonts w:ascii="Consolas" w:eastAsia="Times New Roman" w:hAnsi="Consolas" w:cs="Times New Roman"/>
+          <w:color w:val="D4D4D4"/>
+          <w:sz w:val="27"/>
+          <w:szCs w:val="27"/>
+        </w:rPr>
+        <w:t>}</w:t>
+      </w:r>
+    </w:p>
+    <w:p>
+      <w:pPr>
+        <w:shd w:val="clear" w:color="auto" w:fill="1E1E1E"/>
+        <w:spacing w:after="0" w:line="360" w:lineRule="atLeast"/>
+        <w:rPr>
+          <w:rFonts w:ascii="Consolas" w:eastAsia="Times New Roman" w:hAnsi="Consolas" w:cs="Times New Roman"/>
+          <w:color w:val="D4D4D4"/>
+          <w:sz w:val="27"/>
+          <w:szCs w:val="27"/>
+        </w:rPr>
+      </w:pPr>
+    </w:p>
+    <w:p/>
+    <w:p/>
+    <w:p>
+      <w:r>
+        <w:t xml:space="preserve">Save and check the </w:t>
+      </w:r>
+      <w:proofErr w:type="spellStart"/>
+      <w:r>
+        <w:t>out put</w:t>
+      </w:r>
+      <w:proofErr w:type="spellEnd"/>
+      <w:r>
+        <w:t xml:space="preserve"> and we are ready to go for two way communication </w:t>
+      </w:r>
+    </w:p>
+    <w:p/>
+    <w:p>
+      <w:r>
+        <w:rPr>
+          <w:noProof/>
+        </w:rPr>
+        <w:lastRenderedPageBreak/>
+        <w:drawing>
+          <wp:inline distT="0" distB="0" distL="0" distR="0" wp14:anchorId="096D082C" wp14:editId="45519027">
+            <wp:extent cx="5953125" cy="2276475"/>
+            <wp:effectExtent l="0" t="0" r="9525" b="9525"/>
+            <wp:docPr id="1" name="Picture 1"/>
+            <wp:cNvGraphicFramePr>
+              <a:graphicFrameLocks xmlns:a="http://schemas.openxmlformats.org/drawingml/2006/main" noChangeAspect="1"/>
+            </wp:cNvGraphicFramePr>
+            <a:graphic xmlns:a="http://schemas.openxmlformats.org/drawingml/2006/main">
+              <a:graphicData uri="http://schemas.openxmlformats.org/drawingml/2006/picture">
+                <pic:pic xmlns:pic="http://schemas.openxmlformats.org/drawingml/2006/picture">
+                  <pic:nvPicPr>
+                    <pic:cNvPr id="1" name=""/>
+                    <pic:cNvPicPr/>
+                  </pic:nvPicPr>
+                  <pic:blipFill rotWithShape="1">
+                    <a:blip r:embed="rId4"/>
+                    <a:srcRect t="4277" r="-160" b="27593"/>
+                    <a:stretch/>
+                  </pic:blipFill>
+                  <pic:spPr bwMode="auto">
+                    <a:xfrm>
+                      <a:off x="0" y="0"/>
+                      <a:ext cx="5953125" cy="2276475"/>
+                    </a:xfrm>
+                    <a:prstGeom prst="rect">
+                      <a:avLst/>
+                    </a:prstGeom>
+                    <a:ln>
+                      <a:noFill/>
+                    </a:ln>
+                    <a:extLst>
+                      <a:ext uri="{53640926-AAD7-44D8-BBD7-CCE9431645EC}">
+                        <a14:shadowObscured xmlns:a14="http://schemas.microsoft.com/office/drawing/2010/main"/>
+                      </a:ext>
+                    </a:extLst>
+                  </pic:spPr>
+                </pic:pic>
+              </a:graphicData>
+            </a:graphic>
+          </wp:inline>
+        </w:drawing>
+      </w:r>
+    </w:p>
+    <w:p/>
+    <w:p>
       <w:bookmarkStart w:id="0" w:name="_GoBack"/>
       <w:bookmarkEnd w:id="0"/>
     </w:p>

</xml_diff>